<commit_message>
skills content updated & also skills right section with graphs
</commit_message>
<xml_diff>
--- a/assets/cv/Uri Gross Fullstack resume.docx
+++ b/assets/cv/Uri Gross Fullstack resume.docx
@@ -446,7 +446,6 @@
                 <w:shd w:val="clear" w:color="auto" w:fill="auto"/>
               </w:rPr>
             </w:pPr>
-            <w:proofErr w:type="spellStart"/>
             <w:r>
               <w:rPr>
                 <w:rStyle w:val="divdocumentleft-box"/>
@@ -457,7 +456,6 @@
               </w:rPr>
               <w:t>Github</w:t>
             </w:r>
-            <w:proofErr w:type="spellEnd"/>
           </w:p>
           <w:p>
             <w:pPr>
@@ -698,20 +696,8 @@
                 <w:sz w:val="22"/>
                 <w:szCs w:val="22"/>
               </w:rPr>
-              <w:t xml:space="preserve"> / </w:t>
-            </w:r>
-            <w:proofErr w:type="spellStart"/>
-            <w:r>
-              <w:rPr>
-                <w:rStyle w:val="singlecolumnspanpaddedlinenth-child1"/>
-                <w:rFonts w:ascii="Century Gothic" w:eastAsia="Century Gothic" w:hAnsi="Century Gothic" w:cs="Century Gothic"/>
-                <w:color w:val="FFFFFF"/>
-                <w:sz w:val="22"/>
-                <w:szCs w:val="22"/>
-              </w:rPr>
-              <w:t>Vuex</w:t>
-            </w:r>
-            <w:proofErr w:type="spellEnd"/>
+              <w:t xml:space="preserve"> / Vuex</w:t>
+            </w:r>
           </w:p>
           <w:p>
             <w:pPr>
@@ -1046,7 +1032,37 @@
                 <w:sz w:val="22"/>
                 <w:szCs w:val="22"/>
               </w:rPr>
-              <w:t>CSS proficiency</w:t>
+              <w:t>S</w:t>
+            </w:r>
+            <w:r>
+              <w:rPr>
+                <w:rStyle w:val="singlecolumnspanpaddedlinenth-child1"/>
+                <w:rFonts w:ascii="Century Gothic" w:eastAsia="Century Gothic" w:hAnsi="Century Gothic" w:cs="Century Gothic"/>
+                <w:color w:val="FFFFFF"/>
+                <w:sz w:val="22"/>
+                <w:szCs w:val="22"/>
+              </w:rPr>
+              <w:t>C</w:t>
+            </w:r>
+            <w:r>
+              <w:rPr>
+                <w:rStyle w:val="singlecolumnspanpaddedlinenth-child1"/>
+                <w:rFonts w:ascii="Century Gothic" w:eastAsia="Century Gothic" w:hAnsi="Century Gothic" w:cs="Century Gothic"/>
+                <w:color w:val="FFFFFF"/>
+                <w:sz w:val="22"/>
+                <w:szCs w:val="22"/>
+              </w:rPr>
+              <w:t>SS + CSS</w:t>
+            </w:r>
+            <w:r>
+              <w:rPr>
+                <w:rStyle w:val="singlecolumnspanpaddedlinenth-child1"/>
+                <w:rFonts w:ascii="Century Gothic" w:eastAsia="Century Gothic" w:hAnsi="Century Gothic" w:cs="Century Gothic"/>
+                <w:color w:val="FFFFFF"/>
+                <w:sz w:val="22"/>
+                <w:szCs w:val="22"/>
+              </w:rPr>
+              <w:t xml:space="preserve"> + HTML</w:t>
             </w:r>
           </w:p>
           <w:p>
@@ -1130,7 +1146,7 @@
                 <w:sz w:val="22"/>
                 <w:szCs w:val="22"/>
               </w:rPr>
-              <w:t>JavaScript programming</w:t>
+              <w:t>Vanilla js.</w:t>
             </w:r>
           </w:p>
           <w:p>
@@ -1389,7 +1405,6 @@
                 <w:szCs w:val="22"/>
               </w:rPr>
             </w:pPr>
-            <w:proofErr w:type="spellStart"/>
             <w:r>
               <w:rPr>
                 <w:rStyle w:val="singlecolumnspanpaddedlinenth-child1"/>
@@ -1400,7 +1415,6 @@
               </w:rPr>
               <w:t>Jquery</w:t>
             </w:r>
-            <w:proofErr w:type="spellEnd"/>
           </w:p>
           <w:p>
             <w:pPr>
@@ -1475,7 +1489,6 @@
                 <w:szCs w:val="22"/>
               </w:rPr>
             </w:pPr>
-            <w:proofErr w:type="spellStart"/>
             <w:r>
               <w:rPr>
                 <w:rStyle w:val="singlecolumnspanpaddedlinenth-child1"/>
@@ -1486,7 +1499,6 @@
               </w:rPr>
               <w:t>Github</w:t>
             </w:r>
-            <w:proofErr w:type="spellEnd"/>
           </w:p>
           <w:p>
             <w:pPr>
@@ -1939,29 +1951,7 @@
                 <w:szCs w:val="22"/>
                 <w:shd w:val="clear" w:color="auto" w:fill="auto"/>
               </w:rPr>
-              <w:t xml:space="preserve">Hebrew – native. English – read &amp; write excellent, </w:t>
-            </w:r>
-            <w:proofErr w:type="gramStart"/>
-            <w:r>
-              <w:rPr>
-                <w:rStyle w:val="divdocumentleft-box"/>
-                <w:rFonts w:ascii="Century Gothic" w:eastAsia="Century Gothic" w:hAnsi="Century Gothic" w:cs="Century Gothic"/>
-                <w:sz w:val="22"/>
-                <w:szCs w:val="22"/>
-                <w:shd w:val="clear" w:color="auto" w:fill="auto"/>
-              </w:rPr>
-              <w:t>speak:</w:t>
-            </w:r>
-            <w:proofErr w:type="gramEnd"/>
-            <w:r>
-              <w:rPr>
-                <w:rStyle w:val="divdocumentleft-box"/>
-                <w:rFonts w:ascii="Century Gothic" w:eastAsia="Century Gothic" w:hAnsi="Century Gothic" w:cs="Century Gothic"/>
-                <w:sz w:val="22"/>
-                <w:szCs w:val="22"/>
-                <w:shd w:val="clear" w:color="auto" w:fill="auto"/>
-              </w:rPr>
-              <w:t xml:space="preserve"> particularly well</w:t>
+              <w:t>Hebrew – native. English – read &amp; write excellent, speak: particularly well</w:t>
             </w:r>
           </w:p>
           <w:p>
@@ -2664,9 +2654,8 @@
                       <w:sz w:val="22"/>
                       <w:szCs w:val="22"/>
                     </w:rPr>
-                    <w:t xml:space="preserve"> + </w:t>
-                  </w:r>
-                  <w:proofErr w:type="spellStart"/>
+                    <w:t xml:space="preserve"> + Vuex</w:t>
+                  </w:r>
                   <w:r>
                     <w:rPr>
                       <w:rStyle w:val="divdocumentright-boxdatetablesinglecolumn"/>
@@ -2678,95 +2667,18 @@
                       <w:sz w:val="22"/>
                       <w:szCs w:val="22"/>
                     </w:rPr>
-                    <w:t>Vuex</w:t>
-                  </w:r>
-                  <w:proofErr w:type="spellEnd"/>
-                  <w:r>
-                    <w:rPr>
-                      <w:rStyle w:val="divdocumentright-boxdatetablesinglecolumn"/>
-                      <w:rFonts w:ascii="Century Gothic" w:eastAsia="Century Gothic" w:hAnsi="Century Gothic" w:cs="Century Gothic"/>
-                      <w:b/>
-                      <w:bCs/>
-                      <w:color w:val="343434"/>
-                      <w:spacing w:val="4"/>
-                      <w:sz w:val="22"/>
-                      <w:szCs w:val="22"/>
-                    </w:rPr>
-                    <w:t xml:space="preserve">, Node.js, </w:t>
-                  </w:r>
-                  <w:proofErr w:type="spellStart"/>
-                  <w:r>
-                    <w:rPr>
-                      <w:rStyle w:val="divdocumentright-boxdatetablesinglecolumn"/>
-                      <w:rFonts w:ascii="Century Gothic" w:eastAsia="Century Gothic" w:hAnsi="Century Gothic" w:cs="Century Gothic"/>
-                      <w:b/>
-                      <w:bCs/>
-                      <w:color w:val="343434"/>
-                      <w:spacing w:val="4"/>
-                      <w:sz w:val="22"/>
-                      <w:szCs w:val="22"/>
-                    </w:rPr>
-                    <w:t>MongoDb</w:t>
-                  </w:r>
-                  <w:proofErr w:type="spellEnd"/>
-                  <w:r>
-                    <w:rPr>
-                      <w:rStyle w:val="divdocumentright-boxdatetablesinglecolumn"/>
-                      <w:rFonts w:ascii="Century Gothic" w:eastAsia="Century Gothic" w:hAnsi="Century Gothic" w:cs="Century Gothic"/>
-                      <w:color w:val="343434"/>
-                      <w:spacing w:val="4"/>
-                      <w:sz w:val="22"/>
-                      <w:szCs w:val="22"/>
-                    </w:rPr>
-                    <w:t xml:space="preserve"> and libraries such as font-awesome, </w:t>
-                  </w:r>
-                  <w:proofErr w:type="spellStart"/>
-                  <w:r>
-                    <w:rPr>
-                      <w:rStyle w:val="divdocumentright-boxdatetablesinglecolumn"/>
-                      <w:rFonts w:ascii="Century Gothic" w:eastAsia="Century Gothic" w:hAnsi="Century Gothic" w:cs="Century Gothic"/>
-                      <w:color w:val="343434"/>
-                      <w:spacing w:val="4"/>
-                      <w:sz w:val="22"/>
-                      <w:szCs w:val="22"/>
-                    </w:rPr>
-                    <w:t>ElementUI</w:t>
-                  </w:r>
-                  <w:proofErr w:type="spellEnd"/>
-                  <w:r>
-                    <w:rPr>
-                      <w:rStyle w:val="divdocumentright-boxdatetablesinglecolumn"/>
-                      <w:rFonts w:ascii="Century Gothic" w:eastAsia="Century Gothic" w:hAnsi="Century Gothic" w:cs="Century Gothic"/>
-                      <w:color w:val="343434"/>
-                      <w:spacing w:val="4"/>
-                      <w:sz w:val="22"/>
-                      <w:szCs w:val="22"/>
-                    </w:rPr>
-                    <w:t xml:space="preserve"> </w:t>
-                  </w:r>
-                  <w:proofErr w:type="spellStart"/>
-                  <w:r>
-                    <w:rPr>
-                      <w:rStyle w:val="divdocumentright-boxdatetablesinglecolumn"/>
-                      <w:rFonts w:ascii="Century Gothic" w:eastAsia="Century Gothic" w:hAnsi="Century Gothic" w:cs="Century Gothic"/>
-                      <w:color w:val="343434"/>
-                      <w:spacing w:val="4"/>
-                      <w:sz w:val="22"/>
-                      <w:szCs w:val="22"/>
-                    </w:rPr>
-                    <w:t>Axios</w:t>
-                  </w:r>
-                  <w:proofErr w:type="spellEnd"/>
-                  <w:r>
-                    <w:rPr>
-                      <w:rStyle w:val="divdocumentright-boxdatetablesinglecolumn"/>
-                      <w:rFonts w:ascii="Century Gothic" w:eastAsia="Century Gothic" w:hAnsi="Century Gothic" w:cs="Century Gothic"/>
-                      <w:color w:val="343434"/>
-                      <w:spacing w:val="4"/>
-                      <w:sz w:val="22"/>
-                      <w:szCs w:val="22"/>
-                    </w:rPr>
-                    <w:t xml:space="preserve">. </w:t>
+                    <w:t>, Node.js, MongoDb</w:t>
+                  </w:r>
+                  <w:r>
+                    <w:rPr>
+                      <w:rStyle w:val="divdocumentright-boxdatetablesinglecolumn"/>
+                      <w:rFonts w:ascii="Century Gothic" w:eastAsia="Century Gothic" w:hAnsi="Century Gothic" w:cs="Century Gothic"/>
+                      <w:color w:val="343434"/>
+                      <w:spacing w:val="4"/>
+                      <w:sz w:val="22"/>
+                      <w:szCs w:val="22"/>
+                    </w:rPr>
+                    <w:t xml:space="preserve"> and libraries such as font-awesome, ElementUI Axios. </w:t>
                   </w:r>
                 </w:p>
                 <w:p>
@@ -4990,38 +4902,16 @@
                 <w:sz w:val="22"/>
                 <w:szCs w:val="22"/>
               </w:rPr>
-              <w:t xml:space="preserve">React, </w:t>
-            </w:r>
-            <w:proofErr w:type="spellStart"/>
+              <w:t>React, Angular,</w:t>
+            </w:r>
             <w:r>
               <w:rPr>
                 <w:rStyle w:val="divdocumentright-box"/>
                 <w:rFonts w:ascii="Century Gothic" w:eastAsia="Century Gothic" w:hAnsi="Century Gothic" w:cs="Century Gothic"/>
-                <w:b/>
-                <w:bCs/>
-                <w:sz w:val="22"/>
-                <w:szCs w:val="22"/>
-              </w:rPr>
-              <w:t>Angular,</w:t>
-            </w:r>
-            <w:r>
-              <w:rPr>
-                <w:rStyle w:val="divdocumentright-box"/>
-                <w:rFonts w:ascii="Century Gothic" w:eastAsia="Century Gothic" w:hAnsi="Century Gothic" w:cs="Century Gothic"/>
-                <w:sz w:val="22"/>
-                <w:szCs w:val="22"/>
-              </w:rPr>
-              <w:t>Vanilla</w:t>
-            </w:r>
-            <w:proofErr w:type="spellEnd"/>
-            <w:r>
-              <w:rPr>
-                <w:rStyle w:val="divdocumentright-box"/>
-                <w:rFonts w:ascii="Century Gothic" w:eastAsia="Century Gothic" w:hAnsi="Century Gothic" w:cs="Century Gothic"/>
-                <w:sz w:val="22"/>
-                <w:szCs w:val="22"/>
-              </w:rPr>
-              <w:t xml:space="preserve"> JavaScript,  HTML5, CSS3, SCSS, Typescript, Node.js, MongoDB, GitHub. Bootstrap, jQuery, MS-SQL Server.</w:t>
+                <w:sz w:val="22"/>
+                <w:szCs w:val="22"/>
+              </w:rPr>
+              <w:t>Vanilla JavaScript,  HTML5, CSS3, SCSS, Typescript, Node.js, MongoDB, GitHub. Bootstrap, jQuery, MS-SQL Server.</w:t>
             </w:r>
           </w:p>
           <w:p>
@@ -6006,27 +5896,7 @@
                 <w:sz w:val="22"/>
                 <w:szCs w:val="22"/>
               </w:rPr>
-              <w:t>"</w:t>
-            </w:r>
-            <w:proofErr w:type="spellStart"/>
-            <w:r>
-              <w:rPr>
-                <w:rStyle w:val="divdocumentright-box"/>
-                <w:rFonts w:ascii="Century Gothic" w:eastAsia="Century Gothic" w:hAnsi="Century Gothic" w:cs="Century Gothic"/>
-                <w:sz w:val="22"/>
-                <w:szCs w:val="22"/>
-              </w:rPr>
-              <w:t>Nitzozot</w:t>
-            </w:r>
-            <w:proofErr w:type="spellEnd"/>
-            <w:r>
-              <w:rPr>
-                <w:rStyle w:val="divdocumentright-box"/>
-                <w:rFonts w:ascii="Century Gothic" w:eastAsia="Century Gothic" w:hAnsi="Century Gothic" w:cs="Century Gothic"/>
-                <w:sz w:val="22"/>
-                <w:szCs w:val="22"/>
-              </w:rPr>
-              <w:t>" org. - Mentoring elementary school students</w:t>
+              <w:t>"Nitzozot" org. - Mentoring elementary school students</w:t>
             </w:r>
             <w:r>
               <w:rPr>

</xml_diff>

<commit_message>
Updated Resume file, Replaced a project link and description and link
</commit_message>
<xml_diff>
--- a/assets/cv/Uri Gross Fullstack resume.docx
+++ b/assets/cv/Uri Gross Fullstack resume.docx
@@ -485,20 +485,8 @@
                   <w:sz w:val="22"/>
                   <w:szCs w:val="22"/>
                 </w:rPr>
-                <w:t>linkedin.com/in/</w:t>
+                <w:t>linkedin.com/in/urigross</w:t>
               </w:r>
-              <w:proofErr w:type="spellStart"/>
-              <w:r>
-                <w:rPr>
-                  <w:rStyle w:val="Hyperlink"/>
-                  <w:rFonts w:ascii="Century Gothic" w:eastAsia="Century Gothic" w:hAnsi="Century Gothic" w:cs="Century Gothic"/>
-                  <w:color w:val="FFFFFF" w:themeColor="background1"/>
-                  <w:sz w:val="22"/>
-                  <w:szCs w:val="22"/>
-                </w:rPr>
-                <w:t>urigross</w:t>
-              </w:r>
-              <w:proofErr w:type="spellEnd"/>
             </w:hyperlink>
           </w:p>
           <w:p>
@@ -514,7 +502,6 @@
                 <w:shd w:val="clear" w:color="auto" w:fill="auto"/>
               </w:rPr>
             </w:pPr>
-            <w:proofErr w:type="spellStart"/>
             <w:r>
               <w:rPr>
                 <w:rStyle w:val="divdocumentleft-box"/>
@@ -525,7 +512,6 @@
               </w:rPr>
               <w:t>Github</w:t>
             </w:r>
-            <w:proofErr w:type="spellEnd"/>
           </w:p>
           <w:p>
             <w:pPr>
@@ -550,20 +536,8 @@
                   <w:sz w:val="22"/>
                   <w:szCs w:val="22"/>
                 </w:rPr>
-                <w:t>github.com/</w:t>
+                <w:t>github.com/urigross</w:t>
               </w:r>
-              <w:proofErr w:type="spellStart"/>
-              <w:r>
-                <w:rPr>
-                  <w:rStyle w:val="Hyperlink"/>
-                  <w:rFonts w:ascii="Century Gothic" w:eastAsia="Century Gothic" w:hAnsi="Century Gothic" w:cs="Century Gothic"/>
-                  <w:color w:val="FFFFFF" w:themeColor="background1"/>
-                  <w:sz w:val="22"/>
-                  <w:szCs w:val="22"/>
-                </w:rPr>
-                <w:t>urigross</w:t>
-              </w:r>
-              <w:proofErr w:type="spellEnd"/>
             </w:hyperlink>
           </w:p>
           <w:p>
@@ -1217,9 +1191,8 @@
                 <w:sz w:val="22"/>
                 <w:szCs w:val="22"/>
               </w:rPr>
-              <w:t xml:space="preserve">Vanilla </w:t>
+              <w:t>Vanilla</w:t>
             </w:r>
-            <w:proofErr w:type="spellStart"/>
             <w:r>
               <w:rPr>
                 <w:rStyle w:val="singlecolumnspanpaddedlinenth-child1"/>
@@ -1228,18 +1201,17 @@
                 <w:sz w:val="22"/>
                 <w:szCs w:val="22"/>
               </w:rPr>
+              <w:t>.</w:t>
+            </w:r>
+            <w:r>
+              <w:rPr>
+                <w:rStyle w:val="singlecolumnspanpaddedlinenth-child1"/>
+                <w:rFonts w:ascii="Century Gothic" w:eastAsia="Century Gothic" w:hAnsi="Century Gothic" w:cs="Century Gothic"/>
+                <w:color w:val="FFFFFF"/>
+                <w:sz w:val="22"/>
+                <w:szCs w:val="22"/>
+              </w:rPr>
               <w:t>js</w:t>
-            </w:r>
-            <w:proofErr w:type="spellEnd"/>
-            <w:r>
-              <w:rPr>
-                <w:rStyle w:val="singlecolumnspanpaddedlinenth-child1"/>
-                <w:rFonts w:ascii="Century Gothic" w:eastAsia="Century Gothic" w:hAnsi="Century Gothic" w:cs="Century Gothic"/>
-                <w:color w:val="FFFFFF"/>
-                <w:sz w:val="22"/>
-                <w:szCs w:val="22"/>
-              </w:rPr>
-              <w:t>.</w:t>
             </w:r>
           </w:p>
           <w:p>
@@ -1497,7 +1469,6 @@
                 <w:szCs w:val="22"/>
               </w:rPr>
             </w:pPr>
-            <w:proofErr w:type="spellStart"/>
             <w:r>
               <w:rPr>
                 <w:rStyle w:val="singlecolumnspanpaddedlinenth-child1"/>
@@ -1508,7 +1479,6 @@
               </w:rPr>
               <w:t>Jquery</w:t>
             </w:r>
-            <w:proofErr w:type="spellEnd"/>
           </w:p>
           <w:p>
             <w:pPr>
@@ -1583,7 +1553,6 @@
                 <w:szCs w:val="22"/>
               </w:rPr>
             </w:pPr>
-            <w:proofErr w:type="spellStart"/>
             <w:r>
               <w:rPr>
                 <w:rStyle w:val="singlecolumnspanpaddedlinenth-child1"/>
@@ -1594,7 +1563,6 @@
               </w:rPr>
               <w:t>Github</w:t>
             </w:r>
-            <w:proofErr w:type="spellEnd"/>
           </w:p>
           <w:p>
             <w:pPr>
@@ -1963,9 +1931,22 @@
                 <w:szCs w:val="22"/>
                 <w:shd w:val="clear" w:color="auto" w:fill="auto"/>
               </w:rPr>
-              <w:t xml:space="preserve">Hebrew – native. English – read &amp; write excellent, </w:t>
+              <w:t xml:space="preserve">Hebrew – native. </w:t>
             </w:r>
-            <w:proofErr w:type="gramStart"/>
+          </w:p>
+          <w:p>
+            <w:pPr>
+              <w:pStyle w:val="div"/>
+              <w:spacing w:line="360" w:lineRule="atLeast"/>
+              <w:ind w:left="300" w:right="300"/>
+              <w:rPr>
+                <w:rStyle w:val="divdocumentleft-box"/>
+                <w:rFonts w:ascii="Century Gothic" w:eastAsia="Century Gothic" w:hAnsi="Century Gothic" w:cs="Century Gothic"/>
+                <w:sz w:val="22"/>
+                <w:szCs w:val="22"/>
+                <w:shd w:val="clear" w:color="auto" w:fill="auto"/>
+              </w:rPr>
+            </w:pPr>
             <w:r>
               <w:rPr>
                 <w:rStyle w:val="divdocumentleft-box"/>
@@ -1974,9 +1955,22 @@
                 <w:szCs w:val="22"/>
                 <w:shd w:val="clear" w:color="auto" w:fill="auto"/>
               </w:rPr>
-              <w:t>speak:</w:t>
+              <w:t xml:space="preserve">English – read &amp; write excellent, </w:t>
             </w:r>
-            <w:proofErr w:type="gramEnd"/>
+          </w:p>
+          <w:p>
+            <w:pPr>
+              <w:pStyle w:val="div"/>
+              <w:spacing w:line="360" w:lineRule="atLeast"/>
+              <w:ind w:left="300" w:right="300"/>
+              <w:rPr>
+                <w:rStyle w:val="divdocumentleft-box"/>
+                <w:rFonts w:ascii="Century Gothic" w:eastAsia="Century Gothic" w:hAnsi="Century Gothic" w:cs="Century Gothic"/>
+                <w:sz w:val="22"/>
+                <w:szCs w:val="22"/>
+                <w:shd w:val="clear" w:color="auto" w:fill="auto"/>
+              </w:rPr>
+            </w:pPr>
             <w:r>
               <w:rPr>
                 <w:rStyle w:val="divdocumentleft-box"/>
@@ -1985,7 +1979,27 @@
                 <w:szCs w:val="22"/>
                 <w:shd w:val="clear" w:color="auto" w:fill="auto"/>
               </w:rPr>
+              <w:t>Speak</w:t>
+            </w:r>
+            <w:r>
+              <w:rPr>
+                <w:rStyle w:val="divdocumentleft-box"/>
+                <w:rFonts w:ascii="Century Gothic" w:eastAsia="Century Gothic" w:hAnsi="Century Gothic" w:cs="Century Gothic"/>
+                <w:sz w:val="22"/>
+                <w:szCs w:val="22"/>
+                <w:shd w:val="clear" w:color="auto" w:fill="auto"/>
+              </w:rPr>
               <w:t xml:space="preserve"> particularly well</w:t>
+            </w:r>
+            <w:r>
+              <w:rPr>
+                <w:rStyle w:val="divdocumentleft-box"/>
+                <w:rFonts w:ascii="Century Gothic" w:eastAsia="Century Gothic" w:hAnsi="Century Gothic" w:cs="Century Gothic"/>
+                <w:sz w:val="22"/>
+                <w:szCs w:val="22"/>
+                <w:shd w:val="clear" w:color="auto" w:fill="auto"/>
+              </w:rPr>
+              <w:t>.</w:t>
             </w:r>
           </w:p>
           <w:p>
@@ -2077,6 +2091,8 @@
               <w:rPr>
                 <w:rStyle w:val="divdocumentright-box"/>
                 <w:rFonts w:ascii="Century Gothic" w:eastAsia="Century Gothic" w:hAnsi="Century Gothic" w:cs="Century Gothic"/>
+                <w:b/>
+                <w:bCs/>
                 <w:sz w:val="22"/>
                 <w:szCs w:val="22"/>
               </w:rPr>
@@ -2089,6 +2105,37 @@
                 <w:szCs w:val="22"/>
               </w:rPr>
               <w:t>A hard-worker:) an experienced team-player, and always like find and explore advanced and efficient ways to code.</w:t>
+            </w:r>
+            <w:r>
+              <w:rPr>
+                <w:rStyle w:val="divdocumentright-box"/>
+                <w:rFonts w:ascii="Century Gothic" w:eastAsia="Century Gothic" w:hAnsi="Century Gothic" w:cs="Century Gothic"/>
+                <w:sz w:val="22"/>
+                <w:szCs w:val="22"/>
+              </w:rPr>
+              <w:t xml:space="preserve"> </w:t>
+            </w:r>
+            <w:r>
+              <w:rPr>
+                <w:rStyle w:val="divdocumentright-box"/>
+                <w:rFonts w:ascii="Century Gothic" w:eastAsia="Century Gothic" w:hAnsi="Century Gothic" w:cs="Century Gothic"/>
+                <w:b/>
+                <w:bCs/>
+                <w:sz w:val="22"/>
+                <w:szCs w:val="22"/>
+              </w:rPr>
+              <w:t>Experienced 4 sprints</w:t>
+            </w:r>
+            <w:r>
+              <w:rPr>
+                <w:rStyle w:val="divdocumentright-box"/>
+                <w:rFonts w:ascii="Century Gothic" w:eastAsia="Century Gothic" w:hAnsi="Century Gothic" w:cs="Century Gothic"/>
+                <w:b/>
+                <w:bCs/>
+                <w:sz w:val="22"/>
+                <w:szCs w:val="22"/>
+              </w:rPr>
+              <w:t>. Work CICD.</w:t>
             </w:r>
           </w:p>
           <w:p>
@@ -2379,6 +2426,15 @@
                       <w:spacing w:val="4"/>
                     </w:rPr>
                   </w:pPr>
+                  <w:r>
+                    <w:rPr>
+                      <w:rStyle w:val="divdocumentjobdates"/>
+                      <w:rFonts w:ascii="Century Gothic" w:eastAsia="Century Gothic" w:hAnsi="Century Gothic" w:cs="Century Gothic"/>
+                      <w:color w:val="343434"/>
+                      <w:spacing w:val="4"/>
+                    </w:rPr>
+                    <w:t>2021-10</w:t>
+                  </w:r>
                 </w:p>
                 <w:p>
                   <w:pPr>
@@ -2403,15 +2459,6 @@
                       <w:spacing w:val="4"/>
                     </w:rPr>
                   </w:pPr>
-                  <w:r>
-                    <w:rPr>
-                      <w:rStyle w:val="divdocumentjobdates"/>
-                      <w:rFonts w:ascii="Century Gothic" w:eastAsia="Century Gothic" w:hAnsi="Century Gothic" w:cs="Century Gothic"/>
-                      <w:color w:val="343434"/>
-                      <w:spacing w:val="4"/>
-                    </w:rPr>
-                    <w:t>2021-10</w:t>
-                  </w:r>
                 </w:p>
                 <w:p>
                   <w:pPr>
@@ -2436,6 +2483,15 @@
                       <w:spacing w:val="4"/>
                     </w:rPr>
                   </w:pPr>
+                  <w:r>
+                    <w:rPr>
+                      <w:rStyle w:val="divdocumentjobdates"/>
+                      <w:rFonts w:ascii="Century Gothic" w:eastAsia="Century Gothic" w:hAnsi="Century Gothic" w:cs="Century Gothic"/>
+                      <w:color w:val="343434"/>
+                      <w:spacing w:val="4"/>
+                    </w:rPr>
+                    <w:t>2021-10</w:t>
+                  </w:r>
                 </w:p>
                 <w:p>
                   <w:pPr>
@@ -2448,15 +2504,6 @@
                       <w:spacing w:val="4"/>
                     </w:rPr>
                   </w:pPr>
-                  <w:r>
-                    <w:rPr>
-                      <w:rStyle w:val="divdocumentjobdates"/>
-                      <w:rFonts w:ascii="Century Gothic" w:eastAsia="Century Gothic" w:hAnsi="Century Gothic" w:cs="Century Gothic"/>
-                      <w:color w:val="343434"/>
-                      <w:spacing w:val="4"/>
-                    </w:rPr>
-                    <w:t>2021-10</w:t>
-                  </w:r>
                 </w:p>
                 <w:p>
                   <w:pPr>
@@ -2679,7 +2726,6 @@
                       <w:szCs w:val="22"/>
                     </w:rPr>
                   </w:pPr>
-                  <w:proofErr w:type="spellStart"/>
                   <w:r>
                     <w:rPr>
                       <w:rStyle w:val="divdocumentjobtitle"/>
@@ -2693,7 +2739,6 @@
                     </w:rPr>
                     <w:t>TodoApp</w:t>
                   </w:r>
-                  <w:proofErr w:type="spellEnd"/>
                   <w:r>
                     <w:rPr>
                       <w:rStyle w:val="divdocumentjobtitle"/>
@@ -2705,20 +2750,7 @@
                       <w:sz w:val="22"/>
                       <w:szCs w:val="22"/>
                     </w:rPr>
-                    <w:t xml:space="preserve"> (Under development) </w:t>
-                  </w:r>
-                  <w:r>
-                    <w:rPr>
-                      <w:rStyle w:val="divdocumentjobtitle"/>
-                      <w:rFonts w:ascii="Century Gothic" w:eastAsia="Century Gothic" w:hAnsi="Century Gothic" w:cs="Century Gothic"/>
-                      <w:b/>
-                      <w:bCs/>
-                      <w:color w:val="343434"/>
-                      <w:spacing w:val="4"/>
-                      <w:sz w:val="22"/>
-                      <w:szCs w:val="22"/>
-                    </w:rPr>
-                    <w:t>Angular</w:t>
+                    <w:t xml:space="preserve"> Angular Responsive WebApp</w:t>
                   </w:r>
                   <w:r>
                     <w:rPr>
@@ -2856,7 +2888,29 @@
                       <w:sz w:val="22"/>
                       <w:szCs w:val="22"/>
                     </w:rPr>
-                    <w:t xml:space="preserve"> rxjs, forms + validations, routing, message service, CRUD , sorting and filtering.</w:t>
+                    <w:t xml:space="preserve"> rxjs, forms + validations, routing, message service, CRUD , sorting and filtering</w:t>
+                  </w:r>
+                  <w:r>
+                    <w:rPr>
+                      <w:rStyle w:val="divdocumentjobtitle"/>
+                      <w:rFonts w:ascii="Century Gothic" w:eastAsia="Century Gothic" w:hAnsi="Century Gothic" w:cs="Century Gothic"/>
+                      <w:color w:val="343434"/>
+                      <w:spacing w:val="4"/>
+                      <w:sz w:val="22"/>
+                      <w:szCs w:val="22"/>
+                    </w:rPr>
+                    <w:t xml:space="preserve"> Responsive</w:t>
+                  </w:r>
+                  <w:r>
+                    <w:rPr>
+                      <w:rStyle w:val="divdocumentjobtitle"/>
+                      <w:rFonts w:ascii="Century Gothic" w:eastAsia="Century Gothic" w:hAnsi="Century Gothic" w:cs="Century Gothic"/>
+                      <w:color w:val="343434"/>
+                      <w:spacing w:val="4"/>
+                      <w:sz w:val="22"/>
+                      <w:szCs w:val="22"/>
+                    </w:rPr>
+                    <w:t>.</w:t>
                   </w:r>
                 </w:p>
                 <w:p>
@@ -2893,29 +2947,7 @@
                       <w:sz w:val="22"/>
                       <w:szCs w:val="22"/>
                     </w:rPr>
-                    <w:t xml:space="preserve">Connect it to backend, local storage, More </w:t>
-                  </w:r>
-                  <w:r>
-                    <w:rPr>
-                      <w:rStyle w:val="divdocumentjobtitle"/>
-                      <w:rFonts w:ascii="Century Gothic" w:eastAsia="Century Gothic" w:hAnsi="Century Gothic" w:cs="Century Gothic"/>
-                      <w:color w:val="343434"/>
-                      <w:spacing w:val="4"/>
-                      <w:sz w:val="22"/>
-                      <w:szCs w:val="22"/>
-                    </w:rPr>
-                    <w:t>CSS</w:t>
-                  </w:r>
-                  <w:r>
-                    <w:rPr>
-                      <w:rStyle w:val="divdocumentjobtitle"/>
-                      <w:rFonts w:ascii="Century Gothic" w:eastAsia="Century Gothic" w:hAnsi="Century Gothic" w:cs="Century Gothic"/>
-                      <w:color w:val="343434"/>
-                      <w:spacing w:val="4"/>
-                      <w:sz w:val="22"/>
-                      <w:szCs w:val="22"/>
-                    </w:rPr>
-                    <w:t xml:space="preserve"> , responsive, animations.</w:t>
+                    <w:t>Connect it to backend, local storage, animations.</w:t>
                   </w:r>
                 </w:p>
                 <w:p>
@@ -3543,14 +3575,25 @@
                     <w:rPr>
                       <w:rStyle w:val="divdocumentright-boxdatetablesinglecolumn"/>
                       <w:rFonts w:ascii="Century Gothic" w:eastAsia="Century Gothic" w:hAnsi="Century Gothic" w:cs="Century Gothic"/>
-                      <w:b/>
-                      <w:bCs/>
-                      <w:color w:val="343434"/>
-                      <w:spacing w:val="4"/>
-                      <w:sz w:val="22"/>
-                      <w:szCs w:val="22"/>
-                    </w:rPr>
-                    <w:t xml:space="preserve">see it here: </w:t>
+                      <w:color w:val="343434"/>
+                      <w:spacing w:val="4"/>
+                      <w:sz w:val="22"/>
+                      <w:szCs w:val="22"/>
+                    </w:rPr>
+                    <w:t>see it here:</w:t>
+                  </w:r>
+                  <w:r>
+                    <w:rPr>
+                      <w:rStyle w:val="divdocumentright-boxdatetablesinglecolumn"/>
+                      <w:rFonts w:ascii="Century Gothic" w:eastAsia="Century Gothic" w:hAnsi="Century Gothic" w:cs="Century Gothic"/>
+                      <w:b/>
+                      <w:bCs/>
+                      <w:color w:val="343434"/>
+                      <w:spacing w:val="4"/>
+                      <w:sz w:val="22"/>
+                      <w:szCs w:val="22"/>
+                    </w:rPr>
+                    <w:t xml:space="preserve"> </w:t>
                   </w:r>
                   <w:hyperlink r:id="rId15" w:history="1">
                     <w:r>
@@ -4228,6 +4271,7 @@
                       <w:sz w:val="22"/>
                       <w:szCs w:val="22"/>
                     </w:rPr>
+                    <w:lastRenderedPageBreak/>
                     <w:t> </w:t>
                   </w:r>
                 </w:p>
@@ -4386,19 +4430,7 @@
                       <w:sz w:val="22"/>
                       <w:szCs w:val="22"/>
                     </w:rPr>
-                    <w:t xml:space="preserve">Management, Risk Management, IT, Risk accessor, planned with programmer tailored software </w:t>
-                  </w:r>
-                  <w:r>
-                    <w:rPr>
-                      <w:rStyle w:val="divdocumentright-boxdatetablesinglecolumn"/>
-                      <w:rFonts w:ascii="Century Gothic" w:eastAsia="Century Gothic" w:hAnsi="Century Gothic" w:cs="Century Gothic"/>
-                      <w:color w:val="343434"/>
-                      <w:spacing w:val="4"/>
-                      <w:sz w:val="22"/>
-                      <w:szCs w:val="22"/>
-                    </w:rPr>
-                    <w:lastRenderedPageBreak/>
-                    <w:t>solution to reduce 80% of defaults</w:t>
+                    <w:t>Management, Risk Management, IT, Risk accessor, planned with programmer tailored software solution to reduce 80% of defaults</w:t>
                   </w:r>
                   <w:r>
                     <w:rPr>
@@ -4575,37 +4607,18 @@
                       <w:sz w:val="22"/>
                       <w:szCs w:val="22"/>
                     </w:rPr>
-                    <w:t>Completed my work due to business offer to sell.</w:t>
-                  </w:r>
-                </w:p>
-                <w:p>
-                  <w:pPr>
-                    <w:pStyle w:val="divdocumentli"/>
-                    <w:numPr>
-                      <w:ilvl w:val="0"/>
-                      <w:numId w:val="2"/>
-                    </w:numPr>
-                    <w:spacing w:line="360" w:lineRule="atLeast"/>
-                    <w:ind w:left="300" w:right="300" w:hanging="301"/>
-                    <w:rPr>
-                      <w:rStyle w:val="divdocumentright-boxdatetablesinglecolumn"/>
-                      <w:rFonts w:ascii="Century Gothic" w:eastAsia="Century Gothic" w:hAnsi="Century Gothic" w:cs="Century Gothic"/>
-                      <w:color w:val="343434"/>
-                      <w:spacing w:val="4"/>
-                      <w:sz w:val="22"/>
-                      <w:szCs w:val="22"/>
-                    </w:rPr>
-                  </w:pPr>
-                  <w:r>
-                    <w:rPr>
-                      <w:rStyle w:val="divdocumentright-boxdatetablesinglecolumn"/>
-                      <w:rFonts w:ascii="Century Gothic" w:eastAsia="Century Gothic" w:hAnsi="Century Gothic" w:cs="Century Gothic"/>
-                      <w:color w:val="343434"/>
-                      <w:spacing w:val="4"/>
-                      <w:sz w:val="22"/>
-                      <w:szCs w:val="22"/>
-                    </w:rPr>
-                    <w:t>White-Hat hacking – Data-leaks, Website weakness points, IOT devices DOS attacks. Advising major institutes, universities and more.</w:t>
+                    <w:t>White-Hat hacking</w:t>
+                  </w:r>
+                  <w:r>
+                    <w:rPr>
+                      <w:rStyle w:val="divdocumentright-boxdatetablesinglecolumn"/>
+                      <w:rFonts w:ascii="Century Gothic" w:eastAsia="Century Gothic" w:hAnsi="Century Gothic" w:cs="Century Gothic"/>
+                      <w:color w:val="343434"/>
+                      <w:spacing w:val="4"/>
+                      <w:sz w:val="22"/>
+                      <w:szCs w:val="22"/>
+                    </w:rPr>
+                    <w:t>.</w:t>
                   </w:r>
                 </w:p>
               </w:tc>
@@ -4685,7 +4698,6 @@
                       <w:szCs w:val="32"/>
                       <w:shd w:val="clear" w:color="auto" w:fill="auto"/>
                     </w:rPr>
-                    <w:lastRenderedPageBreak/>
                     <w:t>Education</w:t>
                   </w:r>
                 </w:p>
@@ -5522,19 +5534,19 @@
               <w:tblLook w:val="05E0" w:firstRow="1" w:lastRow="1" w:firstColumn="1" w:lastColumn="1" w:noHBand="0" w:noVBand="1"/>
             </w:tblPr>
             <w:tblGrid>
-              <w:gridCol w:w="300"/>
-              <w:gridCol w:w="1300"/>
-              <w:gridCol w:w="520"/>
-              <w:gridCol w:w="6440"/>
+              <w:gridCol w:w="290"/>
+              <w:gridCol w:w="1257"/>
+              <w:gridCol w:w="502"/>
+              <w:gridCol w:w="6229"/>
             </w:tblGrid>
             <w:tr>
               <w:trPr>
-                <w:trHeight w:val="751"/>
+                <w:trHeight w:val="365"/>
                 <w:tblCellSpacing w:w="0" w:type="dxa"/>
               </w:trPr>
               <w:tc>
                 <w:tcPr>
-                  <w:tcW w:w="300" w:type="dxa"/>
+                  <w:tcW w:w="290" w:type="dxa"/>
                   <w:tcMar>
                     <w:top w:w="200" w:type="dxa"/>
                     <w:left w:w="0" w:type="dxa"/>
@@ -5565,7 +5577,7 @@
               </w:tc>
               <w:tc>
                 <w:tcPr>
-                  <w:tcW w:w="1300" w:type="dxa"/>
+                  <w:tcW w:w="1257" w:type="dxa"/>
                   <w:tcMar>
                     <w:top w:w="200" w:type="dxa"/>
                     <w:left w:w="0" w:type="dxa"/>
@@ -5592,7 +5604,7 @@
                       <w:color w:val="343434"/>
                       <w:spacing w:val="4"/>
                     </w:rPr>
-                    <w:t>1988-01</w:t>
+                    <w:t>1988</w:t>
                   </w:r>
                   <w:r>
                     <w:rPr>
@@ -5603,7 +5615,7 @@
                       <w:sz w:val="22"/>
                       <w:szCs w:val="22"/>
                     </w:rPr>
-                    <w:t xml:space="preserve"> - </w:t>
+                    <w:t>-</w:t>
                   </w:r>
                   <w:r>
                     <w:rPr>
@@ -5612,13 +5624,13 @@
                       <w:color w:val="343434"/>
                       <w:spacing w:val="4"/>
                     </w:rPr>
-                    <w:t>1992-08</w:t>
+                    <w:t>1992</w:t>
                   </w:r>
                 </w:p>
               </w:tc>
               <w:tc>
                 <w:tcPr>
-                  <w:tcW w:w="520" w:type="dxa"/>
+                  <w:tcW w:w="502" w:type="dxa"/>
                   <w:tcMar>
                     <w:top w:w="200" w:type="dxa"/>
                     <w:left w:w="0" w:type="dxa"/>
@@ -5653,7 +5665,7 @@
               </w:tc>
               <w:tc>
                 <w:tcPr>
-                  <w:tcW w:w="6440" w:type="dxa"/>
+                  <w:tcW w:w="6229" w:type="dxa"/>
                   <w:tcMar>
                     <w:top w:w="200" w:type="dxa"/>
                     <w:left w:w="0" w:type="dxa"/>
@@ -5737,18 +5749,7 @@
                       <w:sz w:val="22"/>
                       <w:szCs w:val="22"/>
                     </w:rPr>
-                    <w:t xml:space="preserve">Ort Givatayim - </w:t>
-                  </w:r>
-                  <w:r>
-                    <w:rPr>
-                      <w:rStyle w:val="divdocumenteducationjoblocation"/>
-                      <w:rFonts w:ascii="Century Gothic" w:eastAsia="Century Gothic" w:hAnsi="Century Gothic" w:cs="Century Gothic"/>
-                      <w:color w:val="343434"/>
-                      <w:spacing w:val="4"/>
-                      <w:sz w:val="22"/>
-                      <w:szCs w:val="22"/>
-                    </w:rPr>
-                    <w:t>Givatayim</w:t>
+                    <w:t>Ort Givatayim</w:t>
                   </w:r>
                   <w:r>
                     <w:rPr>
@@ -6133,174 +6134,16 @@
                     </w:rPr>
                     <w:t xml:space="preserve"> – .NET Full-Stack programmers 2017-2018</w:t>
                   </w:r>
-                </w:p>
-              </w:tc>
-            </w:tr>
-          </w:tbl>
-          <w:p>
-            <w:pPr>
-              <w:rPr>
-                <w:vanish/>
-              </w:rPr>
-            </w:pPr>
-          </w:p>
-          <w:tbl>
-            <w:tblPr>
-              <w:tblStyle w:val="divdocumentsectioncertificationparagraph"/>
-              <w:tblW w:w="0" w:type="auto"/>
-              <w:tblCellSpacing w:w="0" w:type="dxa"/>
-              <w:tblLayout w:type="fixed"/>
-              <w:tblCellMar>
-                <w:left w:w="0" w:type="dxa"/>
-                <w:right w:w="0" w:type="dxa"/>
-              </w:tblCellMar>
-              <w:tblLook w:val="05E0" w:firstRow="1" w:lastRow="1" w:firstColumn="1" w:lastColumn="1" w:noHBand="0" w:noVBand="1"/>
-            </w:tblPr>
-            <w:tblGrid>
-              <w:gridCol w:w="300"/>
-              <w:gridCol w:w="1300"/>
-              <w:gridCol w:w="520"/>
-              <w:gridCol w:w="6440"/>
-            </w:tblGrid>
-            <w:tr>
-              <w:trPr>
-                <w:tblCellSpacing w:w="0" w:type="dxa"/>
-              </w:trPr>
-              <w:tc>
-                <w:tcPr>
-                  <w:tcW w:w="300" w:type="dxa"/>
-                  <w:tcMar>
-                    <w:top w:w="200" w:type="dxa"/>
-                    <w:left w:w="0" w:type="dxa"/>
-                    <w:bottom w:w="0" w:type="dxa"/>
-                    <w:right w:w="0" w:type="dxa"/>
-                  </w:tcMar>
-                  <w:hideMark/>
-                </w:tcPr>
-                <w:p>
-                  <w:pPr>
-                    <w:pStyle w:val="divdocumentemptycellParagraph"/>
-                    <w:spacing w:line="360" w:lineRule="atLeast"/>
-                    <w:rPr>
-                      <w:rStyle w:val="divdocumentemptycell"/>
-                      <w:rFonts w:ascii="Century Gothic" w:eastAsia="Century Gothic" w:hAnsi="Century Gothic" w:cs="Century Gothic"/>
-                      <w:color w:val="343434"/>
-                      <w:spacing w:val="4"/>
-                      <w:sz w:val="22"/>
-                      <w:szCs w:val="22"/>
-                    </w:rPr>
-                  </w:pPr>
-                  <w:r>
-                    <w:rPr>
-                      <w:rStyle w:val="divdocumentemptycell"/>
-                      <w:rFonts w:ascii="Century Gothic" w:eastAsia="Century Gothic" w:hAnsi="Century Gothic" w:cs="Century Gothic"/>
-                      <w:color w:val="343434"/>
-                      <w:spacing w:val="4"/>
-                      <w:sz w:val="22"/>
-                      <w:szCs w:val="22"/>
-                    </w:rPr>
-                    <w:t> </w:t>
-                  </w:r>
-                </w:p>
-              </w:tc>
-              <w:tc>
-                <w:tcPr>
-                  <w:tcW w:w="1300" w:type="dxa"/>
-                  <w:tcMar>
-                    <w:top w:w="200" w:type="dxa"/>
-                    <w:left w:w="0" w:type="dxa"/>
-                    <w:bottom w:w="0" w:type="dxa"/>
-                    <w:right w:w="0" w:type="dxa"/>
-                  </w:tcMar>
-                  <w:hideMark/>
-                </w:tcPr>
-                <w:p>
-                  <w:pPr>
-                    <w:pStyle w:val="divdocumentemptycellParagraph"/>
-                    <w:spacing w:line="360" w:lineRule="atLeast"/>
-                    <w:rPr>
-                      <w:rStyle w:val="divdocumentemptycell"/>
-                      <w:rFonts w:ascii="Century Gothic" w:eastAsia="Century Gothic" w:hAnsi="Century Gothic" w:cs="Century Gothic"/>
-                      <w:color w:val="343434"/>
-                      <w:spacing w:val="4"/>
-                      <w:sz w:val="22"/>
-                      <w:szCs w:val="22"/>
-                    </w:rPr>
-                  </w:pPr>
-                </w:p>
-              </w:tc>
-              <w:tc>
-                <w:tcPr>
-                  <w:tcW w:w="520" w:type="dxa"/>
-                  <w:tcMar>
-                    <w:top w:w="200" w:type="dxa"/>
-                    <w:left w:w="0" w:type="dxa"/>
-                    <w:bottom w:w="0" w:type="dxa"/>
-                    <w:right w:w="0" w:type="dxa"/>
-                  </w:tcMar>
-                  <w:hideMark/>
-                </w:tcPr>
-                <w:p>
-                  <w:pPr>
-                    <w:pStyle w:val="divdocumentemptycellParagraph"/>
-                    <w:spacing w:line="360" w:lineRule="atLeast"/>
-                    <w:rPr>
-                      <w:rStyle w:val="divdocumentright-boxpaddedlinedate-content"/>
-                      <w:rFonts w:ascii="Century Gothic" w:eastAsia="Century Gothic" w:hAnsi="Century Gothic" w:cs="Century Gothic"/>
-                      <w:color w:val="343434"/>
-                      <w:spacing w:val="4"/>
-                      <w:sz w:val="22"/>
-                      <w:szCs w:val="22"/>
-                    </w:rPr>
-                  </w:pPr>
-                  <w:r>
-                    <w:rPr>
-                      <w:rStyle w:val="divdocumentright-boxdatetablepindcell"/>
-                      <w:rFonts w:ascii="Century Gothic" w:eastAsia="Century Gothic" w:hAnsi="Century Gothic" w:cs="Century Gothic"/>
-                      <w:color w:val="343434"/>
-                      <w:spacing w:val="4"/>
-                      <w:sz w:val="22"/>
-                      <w:szCs w:val="22"/>
-                    </w:rPr>
-                    <w:t> </w:t>
-                  </w:r>
-                </w:p>
-              </w:tc>
-              <w:tc>
-                <w:tcPr>
-                  <w:tcW w:w="6440" w:type="dxa"/>
-                  <w:tcMar>
-                    <w:top w:w="200" w:type="dxa"/>
-                    <w:left w:w="0" w:type="dxa"/>
-                    <w:bottom w:w="0" w:type="dxa"/>
-                    <w:right w:w="0" w:type="dxa"/>
-                  </w:tcMar>
-                  <w:hideMark/>
-                </w:tcPr>
-                <w:p>
-                  <w:pPr>
-                    <w:pStyle w:val="divdocumentright-boxsectioncertificationsinglecolumnjobline"/>
-                    <w:spacing w:line="360" w:lineRule="atLeast"/>
-                    <w:ind w:right="300"/>
-                    <w:rPr>
-                      <w:rStyle w:val="divdocumentright-boxdatetablesinglecolumn"/>
-                      <w:rFonts w:ascii="Century Gothic" w:eastAsia="Century Gothic" w:hAnsi="Century Gothic" w:cs="Century Gothic"/>
-                      <w:color w:val="343434"/>
-                      <w:spacing w:val="4"/>
-                      <w:sz w:val="22"/>
-                      <w:szCs w:val="22"/>
-                    </w:rPr>
-                  </w:pPr>
-                  <w:r>
-                    <w:rPr>
-                      <w:rStyle w:val="divdocumentright-boxdatetablesinglecolumn"/>
-                      <w:rFonts w:ascii="Century Gothic" w:eastAsia="Century Gothic" w:hAnsi="Century Gothic" w:cs="Century Gothic"/>
-                      <w:color w:val="343434"/>
-                      <w:spacing w:val="4"/>
-                      <w:sz w:val="22"/>
-                      <w:szCs w:val="22"/>
-                    </w:rPr>
-                    <w:t xml:space="preserve">TypeScript course Project score: </w:t>
+                  <w:r>
+                    <w:rPr>
+                      <w:rStyle w:val="divdocumentright-boxdatetablesinglecolumn"/>
+                      <w:rFonts w:ascii="Century Gothic" w:eastAsia="Century Gothic" w:hAnsi="Century Gothic" w:cs="Century Gothic"/>
+                      <w:color w:val="343434"/>
+                      <w:spacing w:val="4"/>
+                      <w:sz w:val="22"/>
+                      <w:szCs w:val="22"/>
+                    </w:rPr>
+                    <w:t xml:space="preserve"> TypeScript course Project score: </w:t>
                   </w:r>
                   <w:r>
                     <w:rPr>
@@ -6347,6 +6190,8 @@
                     <w:rPr>
                       <w:rStyle w:val="divdocumentright-boxdatetablesinglecolumn"/>
                       <w:rFonts w:ascii="Century Gothic" w:eastAsia="Century Gothic" w:hAnsi="Century Gothic" w:cs="Century Gothic"/>
+                      <w:b/>
+                      <w:bCs/>
                       <w:color w:val="343434"/>
                       <w:spacing w:val="4"/>
                       <w:sz w:val="22"/>
@@ -6412,20 +6257,7 @@
                       <w:sz w:val="22"/>
                       <w:szCs w:val="22"/>
                     </w:rPr>
-                    <w:t xml:space="preserve"> –</w:t>
-                  </w:r>
-                  <w:r>
-                    <w:rPr>
-                      <w:rStyle w:val="divdocumentright-boxdatetablesinglecolumn"/>
-                      <w:rFonts w:ascii="Century Gothic" w:eastAsia="Century Gothic" w:hAnsi="Century Gothic" w:cs="Century Gothic"/>
-                      <w:b/>
-                      <w:bCs/>
-                      <w:color w:val="343434"/>
-                      <w:spacing w:val="4"/>
-                      <w:sz w:val="22"/>
-                      <w:szCs w:val="22"/>
-                    </w:rPr>
-                    <w:t xml:space="preserve"> </w:t>
+                    <w:t xml:space="preserve"> – </w:t>
                   </w:r>
                   <w:r>
                     <w:rPr>
@@ -6450,6 +6282,45 @@
                       <w:szCs w:val="22"/>
                     </w:rPr>
                     <w:t>.</w:t>
+                  </w:r>
+                </w:p>
+                <w:p>
+                  <w:pPr>
+                    <w:pStyle w:val="divdocumentright-boxsectioncertificationsinglecolumnjobline"/>
+                    <w:spacing w:line="360" w:lineRule="atLeast"/>
+                    <w:ind w:right="300"/>
+                    <w:rPr>
+                      <w:rStyle w:val="divdocumentright-boxdatetablesinglecolumn"/>
+                      <w:rFonts w:ascii="Century Gothic" w:eastAsia="Century Gothic" w:hAnsi="Century Gothic" w:cs="Century Gothic"/>
+                      <w:color w:val="343434"/>
+                      <w:spacing w:val="4"/>
+                      <w:sz w:val="22"/>
+                      <w:szCs w:val="22"/>
+                    </w:rPr>
+                  </w:pPr>
+                  <w:r>
+                    <w:rPr>
+                      <w:rStyle w:val="divdocumentright-boxdatetablesinglecolumn"/>
+                      <w:rFonts w:ascii="Century Gothic" w:eastAsia="Century Gothic" w:hAnsi="Century Gothic" w:cs="Century Gothic"/>
+                      <w:b/>
+                      <w:bCs/>
+                      <w:color w:val="343434"/>
+                      <w:spacing w:val="4"/>
+                      <w:sz w:val="22"/>
+                      <w:szCs w:val="22"/>
+                    </w:rPr>
+                    <w:t>Ort Givatayim</w:t>
+                  </w:r>
+                  <w:r>
+                    <w:rPr>
+                      <w:rStyle w:val="divdocumentright-boxdatetablesinglecolumn"/>
+                      <w:rFonts w:ascii="Century Gothic" w:eastAsia="Century Gothic" w:hAnsi="Century Gothic" w:cs="Century Gothic"/>
+                      <w:color w:val="343434"/>
+                      <w:spacing w:val="4"/>
+                      <w:sz w:val="22"/>
+                      <w:szCs w:val="22"/>
+                    </w:rPr>
+                    <w:t xml:space="preserve"> - High School -– Matriculation Certificate.</w:t>
                   </w:r>
                 </w:p>
               </w:tc>
@@ -6462,196 +6333,17 @@
               </w:rPr>
             </w:pPr>
           </w:p>
-          <w:tbl>
-            <w:tblPr>
-              <w:tblStyle w:val="divdocumentsectioncertificationparagraph"/>
-              <w:tblW w:w="0" w:type="auto"/>
-              <w:tblCellSpacing w:w="0" w:type="dxa"/>
-              <w:tblLayout w:type="fixed"/>
-              <w:tblCellMar>
-                <w:left w:w="0" w:type="dxa"/>
-                <w:right w:w="0" w:type="dxa"/>
-              </w:tblCellMar>
-              <w:tblLook w:val="05E0" w:firstRow="1" w:lastRow="1" w:firstColumn="1" w:lastColumn="1" w:noHBand="0" w:noVBand="1"/>
-            </w:tblPr>
-            <w:tblGrid>
-              <w:gridCol w:w="300"/>
-              <w:gridCol w:w="1300"/>
-              <w:gridCol w:w="520"/>
-              <w:gridCol w:w="6440"/>
-            </w:tblGrid>
-            <w:tr>
-              <w:trPr>
-                <w:tblCellSpacing w:w="0" w:type="dxa"/>
-              </w:trPr>
-              <w:tc>
-                <w:tcPr>
-                  <w:tcW w:w="300" w:type="dxa"/>
-                  <w:tcMar>
-                    <w:top w:w="200" w:type="dxa"/>
-                    <w:left w:w="0" w:type="dxa"/>
-                    <w:bottom w:w="0" w:type="dxa"/>
-                    <w:right w:w="0" w:type="dxa"/>
-                  </w:tcMar>
-                  <w:hideMark/>
-                </w:tcPr>
-                <w:p>
-                  <w:pPr>
-                    <w:pStyle w:val="divdocumentemptycellParagraph"/>
-                    <w:spacing w:line="360" w:lineRule="atLeast"/>
-                    <w:rPr>
-                      <w:rStyle w:val="divdocumentemptycell"/>
-                      <w:rFonts w:ascii="Century Gothic" w:eastAsia="Century Gothic" w:hAnsi="Century Gothic" w:cs="Century Gothic"/>
-                      <w:color w:val="343434"/>
-                      <w:spacing w:val="4"/>
-                      <w:sz w:val="22"/>
-                      <w:szCs w:val="22"/>
-                    </w:rPr>
-                  </w:pPr>
-                  <w:r>
-                    <w:rPr>
-                      <w:rStyle w:val="divdocumentemptycell"/>
-                      <w:rFonts w:ascii="Century Gothic" w:eastAsia="Century Gothic" w:hAnsi="Century Gothic" w:cs="Century Gothic"/>
-                      <w:color w:val="343434"/>
-                      <w:spacing w:val="4"/>
-                      <w:sz w:val="22"/>
-                      <w:szCs w:val="22"/>
-                    </w:rPr>
-                    <w:t> </w:t>
-                  </w:r>
-                </w:p>
-              </w:tc>
-              <w:tc>
-                <w:tcPr>
-                  <w:tcW w:w="1300" w:type="dxa"/>
-                  <w:tcMar>
-                    <w:top w:w="200" w:type="dxa"/>
-                    <w:left w:w="0" w:type="dxa"/>
-                    <w:bottom w:w="0" w:type="dxa"/>
-                    <w:right w:w="0" w:type="dxa"/>
-                  </w:tcMar>
-                  <w:hideMark/>
-                </w:tcPr>
-                <w:p>
-                  <w:pPr>
-                    <w:pStyle w:val="divdocumentemptycellParagraph"/>
-                    <w:spacing w:line="360" w:lineRule="atLeast"/>
-                    <w:rPr>
-                      <w:rStyle w:val="divdocumentemptycell"/>
-                      <w:rFonts w:ascii="Century Gothic" w:eastAsia="Century Gothic" w:hAnsi="Century Gothic" w:cs="Century Gothic"/>
-                      <w:color w:val="343434"/>
-                      <w:spacing w:val="4"/>
-                      <w:sz w:val="22"/>
-                      <w:szCs w:val="22"/>
-                    </w:rPr>
-                  </w:pPr>
-                </w:p>
-              </w:tc>
-              <w:tc>
-                <w:tcPr>
-                  <w:tcW w:w="520" w:type="dxa"/>
-                  <w:tcMar>
-                    <w:top w:w="200" w:type="dxa"/>
-                    <w:left w:w="0" w:type="dxa"/>
-                    <w:bottom w:w="0" w:type="dxa"/>
-                    <w:right w:w="0" w:type="dxa"/>
-                  </w:tcMar>
-                  <w:hideMark/>
-                </w:tcPr>
-                <w:p>
-                  <w:pPr>
-                    <w:pStyle w:val="divdocumentemptycellParagraph"/>
-                    <w:spacing w:line="360" w:lineRule="atLeast"/>
-                    <w:rPr>
-                      <w:rStyle w:val="divdocumentright-boxpaddedlinedate-content"/>
-                      <w:rFonts w:ascii="Century Gothic" w:eastAsia="Century Gothic" w:hAnsi="Century Gothic" w:cs="Century Gothic"/>
-                      <w:color w:val="343434"/>
-                      <w:spacing w:val="4"/>
-                      <w:sz w:val="22"/>
-                      <w:szCs w:val="22"/>
-                    </w:rPr>
-                  </w:pPr>
-                  <w:r>
-                    <w:rPr>
-                      <w:rStyle w:val="divdocumentright-boxdatetablepindcell"/>
-                      <w:rFonts w:ascii="Century Gothic" w:eastAsia="Century Gothic" w:hAnsi="Century Gothic" w:cs="Century Gothic"/>
-                      <w:color w:val="343434"/>
-                      <w:spacing w:val="4"/>
-                      <w:sz w:val="22"/>
-                      <w:szCs w:val="22"/>
-                    </w:rPr>
-                    <w:t> </w:t>
-                  </w:r>
-                </w:p>
-              </w:tc>
-              <w:tc>
-                <w:tcPr>
-                  <w:tcW w:w="6440" w:type="dxa"/>
-                  <w:tcMar>
-                    <w:top w:w="200" w:type="dxa"/>
-                    <w:left w:w="0" w:type="dxa"/>
-                    <w:bottom w:w="0" w:type="dxa"/>
-                    <w:right w:w="0" w:type="dxa"/>
-                  </w:tcMar>
-                  <w:hideMark/>
-                </w:tcPr>
-                <w:p>
-                  <w:pPr>
-                    <w:pStyle w:val="divdocumentright-boxsectioncertificationsinglecolumnjobline"/>
-                    <w:spacing w:line="360" w:lineRule="atLeast"/>
-                    <w:ind w:right="300"/>
-                    <w:rPr>
-                      <w:rStyle w:val="divdocumentright-boxdatetablesinglecolumn"/>
-                      <w:rFonts w:ascii="Century Gothic" w:eastAsia="Century Gothic" w:hAnsi="Century Gothic" w:cs="Century Gothic"/>
-                      <w:color w:val="343434"/>
-                      <w:spacing w:val="4"/>
-                      <w:sz w:val="22"/>
-                      <w:szCs w:val="22"/>
-                    </w:rPr>
-                  </w:pPr>
-                  <w:r>
-                    <w:rPr>
-                      <w:rStyle w:val="divdocumentright-boxdatetablesinglecolumn"/>
-                      <w:rFonts w:ascii="Century Gothic" w:eastAsia="Century Gothic" w:hAnsi="Century Gothic" w:cs="Century Gothic"/>
-                      <w:b/>
-                      <w:bCs/>
-                      <w:color w:val="343434"/>
-                      <w:spacing w:val="4"/>
-                      <w:sz w:val="22"/>
-                      <w:szCs w:val="22"/>
-                    </w:rPr>
-                    <w:t>Ort Givatayim</w:t>
-                  </w:r>
-                  <w:r>
-                    <w:rPr>
-                      <w:rStyle w:val="divdocumentright-boxdatetablesinglecolumn"/>
-                      <w:rFonts w:ascii="Century Gothic" w:eastAsia="Century Gothic" w:hAnsi="Century Gothic" w:cs="Century Gothic"/>
-                      <w:color w:val="343434"/>
-                      <w:spacing w:val="4"/>
-                      <w:sz w:val="22"/>
-                      <w:szCs w:val="22"/>
-                    </w:rPr>
-                    <w:t xml:space="preserve"> - </w:t>
-                  </w:r>
-                  <w:r>
-                    <w:rPr>
-                      <w:rStyle w:val="divdocumentright-boxdatetablesinglecolumn"/>
-                      <w:rFonts w:ascii="Century Gothic" w:eastAsia="Century Gothic" w:hAnsi="Century Gothic" w:cs="Century Gothic"/>
-                      <w:color w:val="343434"/>
-                      <w:spacing w:val="4"/>
-                      <w:sz w:val="22"/>
-                      <w:szCs w:val="22"/>
-                    </w:rPr>
-                    <w:t>High School -– Matriculation Certificate.</w:t>
-                  </w:r>
-                </w:p>
-              </w:tc>
-            </w:tr>
-          </w:tbl>
+          <w:p>
+            <w:pPr>
+              <w:rPr>
+                <w:vanish/>
+              </w:rPr>
+            </w:pPr>
+          </w:p>
           <w:tbl>
             <w:tblPr>
               <w:tblStyle w:val="divdocumentleft-boxdivheading"/>
-              <w:tblW w:w="5000" w:type="pct"/>
+              <w:tblW w:w="4991" w:type="pct"/>
               <w:tblCellSpacing w:w="0" w:type="dxa"/>
               <w:tblBorders>
                 <w:top w:val="single" w:sz="8" w:space="0" w:color="D5D6D6"/>
@@ -6667,10 +6359,11 @@
               <w:tblLook w:val="05E0" w:firstRow="1" w:lastRow="1" w:firstColumn="1" w:lastColumn="1" w:noHBand="0" w:noVBand="1"/>
             </w:tblPr>
             <w:tblGrid>
-              <w:gridCol w:w="8696"/>
+              <w:gridCol w:w="8680"/>
             </w:tblGrid>
             <w:tr>
               <w:trPr>
+                <w:trHeight w:val="264"/>
                 <w:tblCellSpacing w:w="0" w:type="dxa"/>
               </w:trPr>
               <w:tc>
@@ -6690,11 +6383,10 @@
                   <w:pPr>
                     <w:pStyle w:val="left-boxheadinggapdiv"/>
                     <w:rPr>
-                      <w:rStyle w:val="divdocumentleft-boxdivsectiontitle"/>
-                      <w:rFonts w:ascii="Century Gothic" w:eastAsia="Century Gothic" w:hAnsi="Century Gothic" w:cs="Century Gothic"/>
-                      <w:color w:val="343434"/>
-                      <w:spacing w:val="4"/>
-                      <w:shd w:val="clear" w:color="auto" w:fill="auto"/>
+                      <w:rStyle w:val="divdocumentright-box"/>
+                      <w:rFonts w:ascii="Century Gothic" w:eastAsia="Century Gothic" w:hAnsi="Century Gothic" w:cs="Century Gothic"/>
+                      <w:sz w:val="22"/>
+                      <w:szCs w:val="22"/>
                     </w:rPr>
                   </w:pPr>
                   <w:r>
@@ -6738,6 +6430,42 @@
                       <w:szCs w:val="22"/>
                     </w:rPr>
                     <w:t>"Nitzozot" org. - Mentoring elementary school students.</w:t>
+                  </w:r>
+                </w:p>
+                <w:p>
+                  <w:pPr>
+                    <w:pStyle w:val="left-boxheadinggapdiv"/>
+                    <w:rPr>
+                      <w:rStyle w:val="divdocumentleft-boxdivsectiontitle"/>
+                      <w:rFonts w:ascii="Century Gothic" w:eastAsia="Century Gothic" w:hAnsi="Century Gothic" w:cs="Century Gothic"/>
+                      <w:color w:val="343434"/>
+                      <w:spacing w:val="4"/>
+                      <w:sz w:val="22"/>
+                      <w:szCs w:val="22"/>
+                      <w:shd w:val="clear" w:color="auto" w:fill="auto"/>
+                    </w:rPr>
+                  </w:pPr>
+                  <w:r>
+                    <w:rPr>
+                      <w:rStyle w:val="divdocumentleft-boxdivsectiontitle"/>
+                      <w:rFonts w:ascii="Century Gothic" w:eastAsia="Century Gothic" w:hAnsi="Century Gothic" w:cs="Century Gothic"/>
+                      <w:b/>
+                      <w:bCs/>
+                      <w:color w:val="002E58"/>
+                      <w:sz w:val="32"/>
+                      <w:szCs w:val="32"/>
+                      <w:shd w:val="clear" w:color="auto" w:fill="auto"/>
+                    </w:rPr>
+                    <w:t xml:space="preserve">Interests - </w:t>
+                  </w:r>
+                  <w:r>
+                    <w:rPr>
+                      <w:rFonts w:ascii="Century Gothic" w:eastAsia="Century Gothic" w:hAnsi="Century Gothic" w:cs="Century Gothic"/>
+                      <w:color w:val="000000" w:themeColor="text1"/>
+                      <w:sz w:val="22"/>
+                      <w:szCs w:val="22"/>
+                    </w:rPr>
+                    <w:t>Rock and Electronic music, Traveling, Digital Coins &amp;  the Stock market</w:t>
                   </w:r>
                 </w:p>
               </w:tc>
@@ -6766,160 +6494,6 @@
               <w:t xml:space="preserve">     </w:t>
             </w:r>
           </w:p>
-          <w:tbl>
-            <w:tblPr>
-              <w:tblStyle w:val="divdocumentleft-boxdivheading"/>
-              <w:tblW w:w="5000" w:type="pct"/>
-              <w:tblCellSpacing w:w="0" w:type="dxa"/>
-              <w:tblBorders>
-                <w:top w:val="single" w:sz="8" w:space="0" w:color="D5D6D6"/>
-                <w:bottom w:val="single" w:sz="8" w:space="0" w:color="D5D6D6"/>
-              </w:tblBorders>
-              <w:tblLayout w:type="fixed"/>
-              <w:tblCellMar>
-                <w:top w:w="160" w:type="dxa"/>
-                <w:left w:w="0" w:type="dxa"/>
-                <w:bottom w:w="160" w:type="dxa"/>
-                <w:right w:w="0" w:type="dxa"/>
-              </w:tblCellMar>
-              <w:tblLook w:val="05E0" w:firstRow="1" w:lastRow="1" w:firstColumn="1" w:lastColumn="1" w:noHBand="0" w:noVBand="1"/>
-            </w:tblPr>
-            <w:tblGrid>
-              <w:gridCol w:w="8696"/>
-            </w:tblGrid>
-            <w:tr>
-              <w:trPr>
-                <w:tblCellSpacing w:w="0" w:type="dxa"/>
-              </w:trPr>
-              <w:tc>
-                <w:tcPr>
-                  <w:tcW w:w="5000" w:type="pct"/>
-                  <w:shd w:val="clear" w:color="auto" w:fill="FFFFFF"/>
-                  <w:tcMar>
-                    <w:top w:w="60" w:type="dxa"/>
-                    <w:left w:w="300" w:type="dxa"/>
-                    <w:bottom w:w="60" w:type="dxa"/>
-                    <w:right w:w="300" w:type="dxa"/>
-                  </w:tcMar>
-                  <w:vAlign w:val="bottom"/>
-                  <w:hideMark/>
-                </w:tcPr>
-                <w:p>
-                  <w:pPr>
-                    <w:pStyle w:val="divdocumentleft-boxdivsectiontitleParagraph"/>
-                    <w:pBdr>
-                      <w:top w:val="none" w:sz="0" w:space="3" w:color="auto"/>
-                      <w:left w:val="none" w:sz="0" w:space="15" w:color="auto"/>
-                      <w:bottom w:val="none" w:sz="0" w:space="3" w:color="auto"/>
-                      <w:right w:val="none" w:sz="0" w:space="15" w:color="auto"/>
-                    </w:pBdr>
-                    <w:shd w:val="clear" w:color="auto" w:fill="auto"/>
-                    <w:spacing w:line="380" w:lineRule="atLeast"/>
-                    <w:ind w:right="900"/>
-                    <w:rPr>
-                      <w:rStyle w:val="divdocumentleft-boxdivsectiontitle"/>
-                      <w:rFonts w:ascii="Century Gothic" w:eastAsia="Century Gothic" w:hAnsi="Century Gothic" w:cs="Century Gothic"/>
-                      <w:b/>
-                      <w:bCs/>
-                      <w:color w:val="002E58"/>
-                      <w:sz w:val="32"/>
-                      <w:szCs w:val="32"/>
-                      <w:shd w:val="clear" w:color="auto" w:fill="auto"/>
-                    </w:rPr>
-                  </w:pPr>
-                  <w:r>
-                    <w:rPr>
-                      <w:rStyle w:val="divdocumentleft-boxdivsectiontitle"/>
-                      <w:rFonts w:ascii="Century Gothic" w:eastAsia="Century Gothic" w:hAnsi="Century Gothic" w:cs="Century Gothic"/>
-                      <w:b/>
-                      <w:bCs/>
-                      <w:color w:val="002E58"/>
-                      <w:sz w:val="32"/>
-                      <w:szCs w:val="32"/>
-                      <w:shd w:val="clear" w:color="auto" w:fill="auto"/>
-                    </w:rPr>
-                    <w:t>Interests</w:t>
-                  </w:r>
-                  <w:r>
-                    <w:rPr>
-                      <w:rStyle w:val="divdocumentleft-boxdivsectiontitle"/>
-                      <w:rFonts w:ascii="Century Gothic" w:eastAsia="Century Gothic" w:hAnsi="Century Gothic" w:cs="Century Gothic"/>
-                      <w:b/>
-                      <w:bCs/>
-                      <w:color w:val="002E58"/>
-                      <w:sz w:val="32"/>
-                      <w:szCs w:val="32"/>
-                      <w:shd w:val="clear" w:color="auto" w:fill="auto"/>
-                    </w:rPr>
-                    <w:t xml:space="preserve"> -</w:t>
-                  </w:r>
-                  <w:r>
-                    <w:rPr>
-                      <w:rStyle w:val="divdocumentleft-boxdivsectiontitle"/>
-                      <w:rFonts w:ascii="Century Gothic" w:eastAsia="Century Gothic" w:hAnsi="Century Gothic" w:cs="Century Gothic"/>
-                      <w:b/>
-                      <w:bCs/>
-                      <w:color w:val="002E58"/>
-                      <w:sz w:val="32"/>
-                      <w:szCs w:val="32"/>
-                      <w:shd w:val="clear" w:color="auto" w:fill="auto"/>
-                    </w:rPr>
-                    <w:t xml:space="preserve"> </w:t>
-                  </w:r>
-                  <w:r>
-                    <w:rPr>
-                      <w:rFonts w:ascii="Century Gothic" w:eastAsia="Century Gothic" w:hAnsi="Century Gothic" w:cs="Century Gothic"/>
-                      <w:color w:val="000000" w:themeColor="text1"/>
-                      <w:sz w:val="22"/>
-                      <w:szCs w:val="22"/>
-                      <w:shd w:val="clear" w:color="auto" w:fill="auto"/>
-                    </w:rPr>
-                    <w:t>Rock and Electronic</w:t>
-                  </w:r>
-                  <w:r>
-                    <w:rPr>
-                      <w:rFonts w:ascii="Century Gothic" w:eastAsia="Century Gothic" w:hAnsi="Century Gothic" w:cs="Century Gothic"/>
-                      <w:color w:val="000000" w:themeColor="text1"/>
-                      <w:sz w:val="22"/>
-                      <w:szCs w:val="22"/>
-                      <w:shd w:val="clear" w:color="auto" w:fill="auto"/>
-                    </w:rPr>
-                    <w:t xml:space="preserve"> music</w:t>
-                  </w:r>
-                  <w:r>
-                    <w:rPr>
-                      <w:rFonts w:ascii="Century Gothic" w:eastAsia="Century Gothic" w:hAnsi="Century Gothic" w:cs="Century Gothic"/>
-                      <w:color w:val="000000" w:themeColor="text1"/>
-                      <w:sz w:val="22"/>
-                      <w:szCs w:val="22"/>
-                      <w:shd w:val="clear" w:color="auto" w:fill="auto"/>
-                    </w:rPr>
-                    <w:t xml:space="preserve">, Traveling, Digital Coins </w:t>
-                  </w:r>
-                  <w:r>
-                    <w:rPr>
-                      <w:rFonts w:ascii="Century Gothic" w:eastAsia="Century Gothic" w:hAnsi="Century Gothic" w:cs="Century Gothic"/>
-                      <w:color w:val="000000" w:themeColor="text1"/>
-                      <w:sz w:val="22"/>
-                      <w:szCs w:val="22"/>
-                      <w:shd w:val="clear" w:color="auto" w:fill="auto"/>
-                    </w:rPr>
-                    <w:t xml:space="preserve">&amp; </w:t>
-                  </w:r>
-                  <w:r>
-                    <w:rPr>
-                      <w:rFonts w:ascii="Century Gothic" w:eastAsia="Century Gothic" w:hAnsi="Century Gothic" w:cs="Century Gothic"/>
-                      <w:color w:val="000000" w:themeColor="text1"/>
-                      <w:sz w:val="22"/>
-                      <w:szCs w:val="22"/>
-                      <w:shd w:val="clear" w:color="auto" w:fill="auto"/>
-                    </w:rPr>
-                    <w:t xml:space="preserve"> the Stock market</w:t>
-                  </w:r>
-                </w:p>
-              </w:tc>
-            </w:tr>
-          </w:tbl>
           <w:p>
             <w:pPr>
               <w:pStyle w:val="left-boxheadinggapdiv"/>
@@ -7912,6 +7486,7 @@
   <w:style w:type="character" w:default="1" w:styleId="DefaultParagraphFont">
     <w:name w:val="Default Paragraph Font"/>
     <w:uiPriority w:val="1"/>
+    <w:semiHidden/>
     <w:unhideWhenUsed/>
   </w:style>
   <w:style w:type="table" w:default="1" w:styleId="TableNormal">

</xml_diff>

<commit_message>
Added updated resume + updated projects content
</commit_message>
<xml_diff>
--- a/assets/cv/Uri Gross Fullstack resume.docx
+++ b/assets/cv/Uri Gross Fullstack resume.docx
@@ -510,7 +510,7 @@
                 <w:szCs w:val="22"/>
                 <w:shd w:val="clear" w:color="auto" w:fill="auto"/>
               </w:rPr>
-              <w:t>Github</w:t>
+              <w:t>GitHub</w:t>
             </w:r>
           </w:p>
           <w:p>
@@ -741,7 +741,27 @@
                 <w:sz w:val="22"/>
                 <w:szCs w:val="22"/>
               </w:rPr>
-              <w:t>Angular, rxjs routing etc...</w:t>
+              <w:t xml:space="preserve">Angular, </w:t>
+            </w:r>
+            <w:r>
+              <w:rPr>
+                <w:rStyle w:val="singlecolumnspanpaddedlinenth-child1"/>
+                <w:rFonts w:ascii="Century Gothic" w:eastAsia="Century Gothic" w:hAnsi="Century Gothic" w:cs="Century Gothic"/>
+                <w:color w:val="FFFFFF"/>
+                <w:sz w:val="22"/>
+                <w:szCs w:val="22"/>
+              </w:rPr>
+              <w:t>RxJS</w:t>
+            </w:r>
+            <w:r>
+              <w:rPr>
+                <w:rStyle w:val="singlecolumnspanpaddedlinenth-child1"/>
+                <w:rFonts w:ascii="Century Gothic" w:eastAsia="Century Gothic" w:hAnsi="Century Gothic" w:cs="Century Gothic"/>
+                <w:color w:val="FFFFFF"/>
+                <w:sz w:val="22"/>
+                <w:szCs w:val="22"/>
+              </w:rPr>
+              <w:t xml:space="preserve"> routing etc...</w:t>
             </w:r>
           </w:p>
           <w:p>
@@ -1469,6 +1489,7 @@
                 <w:szCs w:val="22"/>
               </w:rPr>
             </w:pPr>
+            <w:proofErr w:type="spellStart"/>
             <w:r>
               <w:rPr>
                 <w:rStyle w:val="singlecolumnspanpaddedlinenth-child1"/>
@@ -1479,6 +1500,7 @@
               </w:rPr>
               <w:t>Jquery</w:t>
             </w:r>
+            <w:proofErr w:type="spellEnd"/>
           </w:p>
           <w:p>
             <w:pPr>
@@ -1553,6 +1575,7 @@
                 <w:szCs w:val="22"/>
               </w:rPr>
             </w:pPr>
+            <w:proofErr w:type="spellStart"/>
             <w:r>
               <w:rPr>
                 <w:rStyle w:val="singlecolumnspanpaddedlinenth-child1"/>
@@ -1563,6 +1586,7 @@
               </w:rPr>
               <w:t>Github</w:t>
             </w:r>
+            <w:proofErr w:type="spellEnd"/>
           </w:p>
           <w:p>
             <w:pPr>
@@ -2888,7 +2912,7 @@
                       <w:sz w:val="22"/>
                       <w:szCs w:val="22"/>
                     </w:rPr>
-                    <w:t xml:space="preserve"> rxjs, forms + validations, routing, message service, CRUD , sorting and filtering</w:t>
+                    <w:t xml:space="preserve"> </w:t>
                   </w:r>
                   <w:r>
                     <w:rPr>
@@ -2899,7 +2923,62 @@
                       <w:sz w:val="22"/>
                       <w:szCs w:val="22"/>
                     </w:rPr>
+                    <w:t>RxJS</w:t>
+                  </w:r>
+                  <w:r>
+                    <w:rPr>
+                      <w:rStyle w:val="divdocumentjobtitle"/>
+                      <w:rFonts w:ascii="Century Gothic" w:eastAsia="Century Gothic" w:hAnsi="Century Gothic" w:cs="Century Gothic"/>
+                      <w:color w:val="343434"/>
+                      <w:spacing w:val="4"/>
+                      <w:sz w:val="22"/>
+                      <w:szCs w:val="22"/>
+                    </w:rPr>
+                    <w:t>, forms + validations, routing,  CRUD , sorting and filtering</w:t>
+                  </w:r>
+                  <w:r>
+                    <w:rPr>
+                      <w:rStyle w:val="divdocumentjobtitle"/>
+                      <w:rFonts w:ascii="Century Gothic" w:eastAsia="Century Gothic" w:hAnsi="Century Gothic" w:cs="Century Gothic"/>
+                      <w:color w:val="343434"/>
+                      <w:spacing w:val="4"/>
+                      <w:sz w:val="22"/>
+                      <w:szCs w:val="22"/>
+                    </w:rPr>
                     <w:t xml:space="preserve"> Responsive</w:t>
+                  </w:r>
+                  <w:r>
+                    <w:rPr>
+                      <w:rStyle w:val="divdocumentjobtitle"/>
+                      <w:rFonts w:ascii="Century Gothic" w:eastAsia="Century Gothic" w:hAnsi="Century Gothic" w:cs="Century Gothic"/>
+                      <w:color w:val="343434"/>
+                      <w:spacing w:val="4"/>
+                      <w:sz w:val="22"/>
+                      <w:szCs w:val="22"/>
+                    </w:rPr>
+                    <w:t>, Font</w:t>
+                  </w:r>
+                  <w:r>
+                    <w:rPr>
+                      <w:rStyle w:val="divdocumentjobtitle"/>
+                      <w:rFonts w:ascii="Century Gothic" w:eastAsia="Century Gothic" w:hAnsi="Century Gothic" w:cs="Century Gothic"/>
+                      <w:color w:val="343434"/>
+                      <w:spacing w:val="4"/>
+                      <w:sz w:val="22"/>
+                      <w:szCs w:val="22"/>
+                    </w:rPr>
+                    <w:t>Awe</w:t>
+                  </w:r>
+                  <w:r>
+                    <w:rPr>
+                      <w:rStyle w:val="divdocumentjobtitle"/>
+                      <w:rFonts w:ascii="Century Gothic" w:eastAsia="Century Gothic" w:hAnsi="Century Gothic" w:cs="Century Gothic"/>
+                      <w:color w:val="343434"/>
+                      <w:spacing w:val="4"/>
+                      <w:sz w:val="22"/>
+                      <w:szCs w:val="22"/>
+                    </w:rPr>
+                    <w:t>some, Local Storage</w:t>
                   </w:r>
                   <w:r>
                     <w:rPr>
@@ -2936,7 +3015,7 @@
                       <w:sz w:val="22"/>
                       <w:szCs w:val="22"/>
                     </w:rPr>
-                    <w:t xml:space="preserve">Planned: httpService, NgRx, </w:t>
+                    <w:t>Planned:</w:t>
                   </w:r>
                   <w:r>
                     <w:rPr>
@@ -2947,7 +3026,53 @@
                       <w:sz w:val="22"/>
                       <w:szCs w:val="22"/>
                     </w:rPr>
-                    <w:t>Connect it to backend, local storage, animations.</w:t>
+                    <w:t xml:space="preserve"> Webworker</w:t>
+                  </w:r>
+                  <w:r>
+                    <w:rPr>
+                      <w:rStyle w:val="divdocumentjobtitle"/>
+                      <w:rFonts w:ascii="Century Gothic" w:eastAsia="Century Gothic" w:hAnsi="Century Gothic" w:cs="Arial"/>
+                      <w:color w:val="343434"/>
+                      <w:spacing w:val="4"/>
+                      <w:sz w:val="22"/>
+                      <w:szCs w:val="22"/>
+                      <w:lang w:bidi="he-IL"/>
+                    </w:rPr>
+                    <w:t>s</w:t>
+                  </w:r>
+                  <w:r>
+                    <w:rPr>
+                      <w:rStyle w:val="divdocumentjobtitle"/>
+                      <w:rFonts w:ascii="Century Gothic" w:eastAsia="Century Gothic" w:hAnsi="Century Gothic" w:cs="Arial"/>
+                      <w:color w:val="343434"/>
+                      <w:spacing w:val="4"/>
+                      <w:sz w:val="22"/>
+                      <w:szCs w:val="22"/>
+                      <w:lang w:bidi="he-IL"/>
+                    </w:rPr>
+                    <w:t xml:space="preserve">, </w:t>
+                  </w:r>
+                  <w:r>
+                    <w:rPr>
+                      <w:rStyle w:val="divdocumentjobtitle"/>
+                      <w:rFonts w:ascii="Century Gothic" w:eastAsia="Century Gothic" w:hAnsi="Century Gothic" w:cs="Century Gothic"/>
+                      <w:color w:val="343434"/>
+                      <w:spacing w:val="4"/>
+                      <w:sz w:val="22"/>
+                      <w:szCs w:val="22"/>
+                    </w:rPr>
+                    <w:t xml:space="preserve"> httpService, NgRx, </w:t>
+                  </w:r>
+                  <w:r>
+                    <w:rPr>
+                      <w:rStyle w:val="divdocumentjobtitle"/>
+                      <w:rFonts w:ascii="Century Gothic" w:eastAsia="Century Gothic" w:hAnsi="Century Gothic" w:cs="Century Gothic"/>
+                      <w:color w:val="343434"/>
+                      <w:spacing w:val="4"/>
+                      <w:sz w:val="22"/>
+                      <w:szCs w:val="22"/>
+                    </w:rPr>
+                    <w:t>Connect it to backend, animations.</w:t>
                   </w:r>
                 </w:p>
                 <w:p>
@@ -3047,7 +3172,29 @@
                       <w:sz w:val="22"/>
                       <w:szCs w:val="22"/>
                     </w:rPr>
-                    <w:t>Done: Message service, routing, rxjs, httpService, backend mock service.</w:t>
+                    <w:t xml:space="preserve">Done: Message service, routing, </w:t>
+                  </w:r>
+                  <w:r>
+                    <w:rPr>
+                      <w:rStyle w:val="divdocumentjobtitle"/>
+                      <w:rFonts w:ascii="Century Gothic" w:eastAsia="Century Gothic" w:hAnsi="Century Gothic" w:cs="Century Gothic"/>
+                      <w:color w:val="343434"/>
+                      <w:spacing w:val="4"/>
+                      <w:sz w:val="22"/>
+                      <w:szCs w:val="22"/>
+                    </w:rPr>
+                    <w:t>RxJS</w:t>
+                  </w:r>
+                  <w:r>
+                    <w:rPr>
+                      <w:rStyle w:val="divdocumentjobtitle"/>
+                      <w:rFonts w:ascii="Century Gothic" w:eastAsia="Century Gothic" w:hAnsi="Century Gothic" w:cs="Century Gothic"/>
+                      <w:color w:val="343434"/>
+                      <w:spacing w:val="4"/>
+                      <w:sz w:val="22"/>
+                      <w:szCs w:val="22"/>
+                    </w:rPr>
+                    <w:t>, httpService, backend mock service.</w:t>
                   </w:r>
                 </w:p>
                 <w:p>
@@ -3753,7 +3900,51 @@
                       <w:sz w:val="22"/>
                       <w:szCs w:val="22"/>
                     </w:rPr>
-                    <w:t xml:space="preserve"> and libraries such as font-awesome, ElementUI Axios. </w:t>
+                    <w:t xml:space="preserve"> and libraries such as </w:t>
+                  </w:r>
+                  <w:r>
+                    <w:rPr>
+                      <w:rStyle w:val="divdocumentright-boxdatetablesinglecolumn"/>
+                      <w:rFonts w:ascii="Century Gothic" w:eastAsia="Century Gothic" w:hAnsi="Century Gothic" w:cs="Century Gothic"/>
+                      <w:color w:val="343434"/>
+                      <w:spacing w:val="4"/>
+                      <w:sz w:val="22"/>
+                      <w:szCs w:val="22"/>
+                    </w:rPr>
+                    <w:t>Socket.IO ,</w:t>
+                  </w:r>
+                  <w:r>
+                    <w:rPr>
+                      <w:rStyle w:val="divdocumentright-boxdatetablesinglecolumn"/>
+                      <w:rFonts w:ascii="Century Gothic" w:eastAsia="Century Gothic" w:hAnsi="Century Gothic" w:cs="Century Gothic"/>
+                      <w:color w:val="343434"/>
+                      <w:spacing w:val="4"/>
+                      <w:sz w:val="22"/>
+                      <w:szCs w:val="22"/>
+                    </w:rPr>
+                    <w:t>font-awesome, ElementUI</w:t>
+                  </w:r>
+                  <w:r>
+                    <w:rPr>
+                      <w:rStyle w:val="divdocumentright-boxdatetablesinglecolumn"/>
+                      <w:rFonts w:ascii="Century Gothic" w:eastAsia="Century Gothic" w:hAnsi="Century Gothic" w:cs="Century Gothic"/>
+                      <w:color w:val="343434"/>
+                      <w:spacing w:val="4"/>
+                      <w:sz w:val="22"/>
+                      <w:szCs w:val="22"/>
+                    </w:rPr>
+                    <w:t xml:space="preserve"> &amp; </w:t>
+                  </w:r>
+                  <w:r>
+                    <w:rPr>
+                      <w:rStyle w:val="divdocumentright-boxdatetablesinglecolumn"/>
+                      <w:rFonts w:ascii="Century Gothic" w:eastAsia="Century Gothic" w:hAnsi="Century Gothic" w:cs="Century Gothic"/>
+                      <w:color w:val="343434"/>
+                      <w:spacing w:val="4"/>
+                      <w:sz w:val="22"/>
+                      <w:szCs w:val="22"/>
+                    </w:rPr>
+                    <w:t xml:space="preserve">Axios. </w:t>
                   </w:r>
                 </w:p>
                 <w:p>

</xml_diff>

<commit_message>
Updated projects content section & Resume file
</commit_message>
<xml_diff>
--- a/assets/cv/Uri Gross Fullstack resume.docx
+++ b/assets/cv/Uri Gross Fullstack resume.docx
@@ -485,8 +485,20 @@
                   <w:sz w:val="22"/>
                   <w:szCs w:val="22"/>
                 </w:rPr>
-                <w:t>linkedin.com/in/urigross</w:t>
+                <w:t>linkedin.com/in/</w:t>
               </w:r>
+              <w:proofErr w:type="spellStart"/>
+              <w:r>
+                <w:rPr>
+                  <w:rStyle w:val="Hyperlink"/>
+                  <w:rFonts w:ascii="Century Gothic" w:eastAsia="Century Gothic" w:hAnsi="Century Gothic" w:cs="Century Gothic"/>
+                  <w:color w:val="FFFFFF" w:themeColor="background1"/>
+                  <w:sz w:val="22"/>
+                  <w:szCs w:val="22"/>
+                </w:rPr>
+                <w:t>urigross</w:t>
+              </w:r>
+              <w:proofErr w:type="spellEnd"/>
             </w:hyperlink>
           </w:p>
           <w:p>
@@ -536,8 +548,20 @@
                   <w:sz w:val="22"/>
                   <w:szCs w:val="22"/>
                 </w:rPr>
-                <w:t>github.com/urigross</w:t>
+                <w:t>github.com/</w:t>
               </w:r>
+              <w:proofErr w:type="spellStart"/>
+              <w:r>
+                <w:rPr>
+                  <w:rStyle w:val="Hyperlink"/>
+                  <w:rFonts w:ascii="Century Gothic" w:eastAsia="Century Gothic" w:hAnsi="Century Gothic" w:cs="Century Gothic"/>
+                  <w:color w:val="FFFFFF" w:themeColor="background1"/>
+                  <w:sz w:val="22"/>
+                  <w:szCs w:val="22"/>
+                </w:rPr>
+                <w:t>urigross</w:t>
+              </w:r>
+              <w:proofErr w:type="spellEnd"/>
             </w:hyperlink>
           </w:p>
           <w:p>
@@ -1581,7 +1605,7 @@
                 <w:sz w:val="22"/>
                 <w:szCs w:val="22"/>
               </w:rPr>
-              <w:t>Github</w:t>
+              <w:t>GitHub</w:t>
             </w:r>
           </w:p>
           <w:p>
@@ -2797,9 +2821,38 @@
                       <w:spacing w:val="4"/>
                       <w:sz w:val="22"/>
                       <w:szCs w:val="22"/>
+                      <w:u w:val="single"/>
+                    </w:rPr>
+                    <w:t>My original</w:t>
+                  </w:r>
+                  <w:r>
+                    <w:rPr>
+                      <w:rStyle w:val="divdocumentjobtitle"/>
+                      <w:rFonts w:ascii="Century Gothic" w:eastAsia="Century Gothic" w:hAnsi="Century Gothic" w:cs="Century Gothic"/>
+                      <w:b/>
+                      <w:bCs/>
+                      <w:color w:val="343434"/>
+                      <w:spacing w:val="4"/>
+                      <w:sz w:val="22"/>
+                      <w:szCs w:val="22"/>
+                    </w:rPr>
+                    <w:t xml:space="preserve"> </w:t>
+                  </w:r>
+                  <w:proofErr w:type="spellStart"/>
+                  <w:r>
+                    <w:rPr>
+                      <w:rStyle w:val="divdocumentjobtitle"/>
+                      <w:rFonts w:ascii="Century Gothic" w:eastAsia="Century Gothic" w:hAnsi="Century Gothic" w:cs="Century Gothic"/>
+                      <w:b/>
+                      <w:bCs/>
+                      <w:color w:val="343434"/>
+                      <w:spacing w:val="4"/>
+                      <w:sz w:val="22"/>
+                      <w:szCs w:val="22"/>
                     </w:rPr>
                     <w:t>TodoApp</w:t>
                   </w:r>
+                  <w:proofErr w:type="spellEnd"/>
                   <w:r>
                     <w:rPr>
                       <w:rStyle w:val="divdocumentjobtitle"/>
@@ -2960,7 +3013,7 @@
                       <w:sz w:val="22"/>
                       <w:szCs w:val="22"/>
                     </w:rPr>
-                    <w:t>RxJ</w:t>
+                    <w:t>RxJS</w:t>
                   </w:r>
                   <w:r>
                     <w:rPr>
@@ -2971,7 +3024,7 @@
                       <w:sz w:val="22"/>
                       <w:szCs w:val="22"/>
                     </w:rPr>
-                    <w:t>s</w:t>
+                    <w:t>, forms + validations, routing,  CRUD , sorting and filtering</w:t>
                   </w:r>
                   <w:r>
                     <w:rPr>
@@ -2982,7 +3035,7 @@
                       <w:sz w:val="22"/>
                       <w:szCs w:val="22"/>
                     </w:rPr>
-                    <w:t>, forms + validations, routing,  CRUD , sorting and filtering</w:t>
+                    <w:t xml:space="preserve"> Responsive</w:t>
                   </w:r>
                   <w:r>
                     <w:rPr>
@@ -2993,7 +3046,7 @@
                       <w:sz w:val="22"/>
                       <w:szCs w:val="22"/>
                     </w:rPr>
-                    <w:t xml:space="preserve"> Responsive</w:t>
+                    <w:t>, Font</w:t>
                   </w:r>
                   <w:r>
                     <w:rPr>
@@ -3004,7 +3057,7 @@
                       <w:sz w:val="22"/>
                       <w:szCs w:val="22"/>
                     </w:rPr>
-                    <w:t>, Font</w:t>
+                    <w:t>Awe</w:t>
                   </w:r>
                   <w:r>
                     <w:rPr>
@@ -3015,7 +3068,7 @@
                       <w:sz w:val="22"/>
                       <w:szCs w:val="22"/>
                     </w:rPr>
-                    <w:t>Awe</w:t>
+                    <w:t>some, Local Storage</w:t>
                   </w:r>
                   <w:r>
                     <w:rPr>
@@ -3026,7 +3079,7 @@
                       <w:sz w:val="22"/>
                       <w:szCs w:val="22"/>
                     </w:rPr>
-                    <w:t>some, Local Storage</w:t>
+                    <w:t>, custom pipe</w:t>
                   </w:r>
                   <w:r>
                     <w:rPr>
@@ -3037,8 +3090,9 @@
                       <w:sz w:val="22"/>
                       <w:szCs w:val="22"/>
                     </w:rPr>
-                    <w:t>, custom pipe</w:t>
-                  </w:r>
+                    <w:t xml:space="preserve">, </w:t>
+                  </w:r>
+                  <w:proofErr w:type="gramStart"/>
                   <w:r>
                     <w:rPr>
                       <w:rStyle w:val="divdocumentjobtitle"/>
@@ -3048,8 +3102,9 @@
                       <w:sz w:val="22"/>
                       <w:szCs w:val="22"/>
                     </w:rPr>
-                    <w:t xml:space="preserve">, Drag n’ drop (using </w:t>
-                  </w:r>
+                    <w:t>Drag</w:t>
+                  </w:r>
+                  <w:proofErr w:type="gramEnd"/>
                   <w:r>
                     <w:rPr>
                       <w:rStyle w:val="divdocumentjobtitle"/>
@@ -3059,6 +3114,17 @@
                       <w:sz w:val="22"/>
                       <w:szCs w:val="22"/>
                     </w:rPr>
+                    <w:t xml:space="preserve"> n’ drop (using </w:t>
+                  </w:r>
+                  <w:r>
+                    <w:rPr>
+                      <w:rStyle w:val="divdocumentjobtitle"/>
+                      <w:rFonts w:ascii="Century Gothic" w:eastAsia="Century Gothic" w:hAnsi="Century Gothic" w:cs="Century Gothic"/>
+                      <w:color w:val="343434"/>
+                      <w:spacing w:val="4"/>
+                      <w:sz w:val="22"/>
+                      <w:szCs w:val="22"/>
+                    </w:rPr>
                     <w:t>Material Design)</w:t>
                   </w:r>
                   <w:r>
@@ -3070,7 +3136,7 @@
                       <w:sz w:val="22"/>
                       <w:szCs w:val="22"/>
                     </w:rPr>
-                    <w:t>.</w:t>
+                    <w:t>, change Detection.</w:t>
                   </w:r>
                 </w:p>
                 <w:p>
@@ -3297,7 +3363,29 @@
                       <w:sz w:val="22"/>
                       <w:szCs w:val="22"/>
                     </w:rPr>
-                    <w:t>, httpService, backend mock service.</w:t>
+                    <w:t xml:space="preserve">, </w:t>
+                  </w:r>
+                  <w:r>
+                    <w:rPr>
+                      <w:rStyle w:val="divdocumentjobtitle"/>
+                      <w:rFonts w:ascii="Century Gothic" w:eastAsia="Century Gothic" w:hAnsi="Century Gothic" w:cs="Century Gothic"/>
+                      <w:color w:val="343434"/>
+                      <w:spacing w:val="4"/>
+                      <w:sz w:val="22"/>
+                      <w:szCs w:val="22"/>
+                    </w:rPr>
+                    <w:t>HttpService</w:t>
+                  </w:r>
+                  <w:r>
+                    <w:rPr>
+                      <w:rStyle w:val="divdocumentjobtitle"/>
+                      <w:rFonts w:ascii="Century Gothic" w:eastAsia="Century Gothic" w:hAnsi="Century Gothic" w:cs="Century Gothic"/>
+                      <w:color w:val="343434"/>
+                      <w:spacing w:val="4"/>
+                      <w:sz w:val="22"/>
+                      <w:szCs w:val="22"/>
+                    </w:rPr>
+                    <w:t>, backend mock service.</w:t>
                   </w:r>
                 </w:p>
                 <w:p>
@@ -3511,7 +3599,18 @@
                       <w:sz w:val="22"/>
                       <w:szCs w:val="22"/>
                     </w:rPr>
-                    <w:t xml:space="preserve">Fontawesome, typing, owl-carousel, </w:t>
+                    <w:t>FontAwesome</w:t>
+                  </w:r>
+                  <w:r>
+                    <w:rPr>
+                      <w:rStyle w:val="divdocumentjobtitle"/>
+                      <w:rFonts w:ascii="Century Gothic" w:eastAsia="Century Gothic" w:hAnsi="Century Gothic" w:cs="Century Gothic"/>
+                      <w:color w:val="343434"/>
+                      <w:spacing w:val="4"/>
+                      <w:sz w:val="22"/>
+                      <w:szCs w:val="22"/>
+                    </w:rPr>
+                    <w:t xml:space="preserve">, typing, owl-carousel, </w:t>
                   </w:r>
                   <w:r>
                     <w:rPr>
@@ -6794,7 +6893,27 @@
                       <w:sz w:val="22"/>
                       <w:szCs w:val="22"/>
                     </w:rPr>
-                    <w:t>"Nitzozot" org. - Mentoring elementary school students.</w:t>
+                    <w:t>"</w:t>
+                  </w:r>
+                  <w:proofErr w:type="spellStart"/>
+                  <w:r>
+                    <w:rPr>
+                      <w:rStyle w:val="divdocumentright-box"/>
+                      <w:rFonts w:ascii="Century Gothic" w:eastAsia="Century Gothic" w:hAnsi="Century Gothic" w:cs="Century Gothic"/>
+                      <w:sz w:val="22"/>
+                      <w:szCs w:val="22"/>
+                    </w:rPr>
+                    <w:t>Nitzozot</w:t>
+                  </w:r>
+                  <w:proofErr w:type="spellEnd"/>
+                  <w:r>
+                    <w:rPr>
+                      <w:rStyle w:val="divdocumentright-box"/>
+                      <w:rFonts w:ascii="Century Gothic" w:eastAsia="Century Gothic" w:hAnsi="Century Gothic" w:cs="Century Gothic"/>
+                      <w:sz w:val="22"/>
+                      <w:szCs w:val="22"/>
+                    </w:rPr>
+                    <w:t>" org. - Mentoring elementary school students.</w:t>
                   </w:r>
                 </w:p>
                 <w:p>

</xml_diff>